<commit_message>
Chapter/Stage 1 is finished
</commit_message>
<xml_diff>
--- a/Assets/Drunk_man/dialogs/Chapter 1.docx
+++ b/Assets/Drunk_man/dialogs/Chapter 1.docx
@@ -15,7 +15,13 @@
         <w:ind w:firstLine="720"/>
       </w:pPr>
       <w:r>
-        <w:t xml:space="preserve">You came to the Pier. There you see a dead body nailed to the wall by harpoon. Near you see a letter </w:t>
+        <w:t xml:space="preserve">You came to the </w:t>
+      </w:r>
+      <w:r>
+        <w:t>seamans’ house</w:t>
+      </w:r>
+      <w:r>
+        <w:t xml:space="preserve">. There you see a dead body nailed to the wall by harpoon. Near you see a letter </w:t>
       </w:r>
       <w:r>
         <w:t>holfing on the wall as well. The fishing hook holds it. Very strange desition to use hook for that. Usually killers use knife to pin the letter.</w:t>
@@ -54,6 +60,19 @@
     </w:p>
     <w:p>
       <w:pPr>
+        <w:rPr>
+          <w:b/>
+        </w:rPr>
+      </w:pPr>
+      <w:r>
+        <w:rPr>
+          <w:b/>
+        </w:rPr>
+        <w:t>Stage 1</w:t>
+      </w:r>
+    </w:p>
+    <w:p>
+      <w:pPr>
         <w:ind w:firstLine="720"/>
       </w:pPr>
       <w:r>
@@ -131,6 +150,9 @@
       <w:r>
         <w:t>Policeman.</w:t>
       </w:r>
+      <w:r>
+        <w:t xml:space="preserve"> Phrase for greating: - Good evening, detective Pier.</w:t>
+      </w:r>
     </w:p>
     <w:p>
       <w:pPr>
@@ -153,7 +175,13 @@
         </w:numPr>
       </w:pPr>
       <w:r>
-        <w:t xml:space="preserve">We should ask you for that! Those detectives are so stupid.. A murder commited. Someone walks into the house in a wet and dirty shoes, </w:t>
+        <w:t>We should ask you for that! Those detectives are so stupid.. A murder commited. Someone walks into the</w:t>
+      </w:r>
+      <w:r>
+        <w:t xml:space="preserve"> Klintons’</w:t>
+      </w:r>
+      <w:r>
+        <w:t xml:space="preserve"> house in a wet and dirty shoes, </w:t>
       </w:r>
       <w:r>
         <w:t>grabbed a harpoon from the cabinet and hit the sailor so hard that the weapon went through the man and got stuck in the wall</w:t>
@@ -238,12 +266,160 @@
       <w:pPr>
         <w:pStyle w:val="a4"/>
         <w:numPr>
+          <w:ilvl w:val="1"/>
+          <w:numId w:val="4"/>
+        </w:numPr>
+      </w:pPr>
+      <w:r>
+        <w:t xml:space="preserve">Where he was seen the last time before the murder? </w:t>
+      </w:r>
+    </w:p>
+    <w:p>
+      <w:pPr>
+        <w:pStyle w:val="a4"/>
+        <w:numPr>
+          <w:ilvl w:val="1"/>
+          <w:numId w:val="4"/>
+        </w:numPr>
+      </w:pPr>
+      <w:r>
+        <w:t>Let me check… His wife, sorry, widow, saw him around 23:30, and citizens told that he left the bar at 18:00. Nothing special was mentioned.</w:t>
+      </w:r>
+    </w:p>
+    <w:p>
+      <w:pPr>
+        <w:pStyle w:val="a4"/>
+        <w:numPr>
+          <w:ilvl w:val="1"/>
+          <w:numId w:val="4"/>
+        </w:numPr>
+      </w:pPr>
+      <w:r>
+        <w:t>Where was Ann before a murder?</w:t>
+      </w:r>
+    </w:p>
+    <w:p>
+      <w:pPr>
+        <w:pStyle w:val="a4"/>
+        <w:numPr>
+          <w:ilvl w:val="1"/>
+          <w:numId w:val="4"/>
+        </w:numPr>
+      </w:pPr>
+      <w:r>
+        <w:t xml:space="preserve">She said that she </w:t>
+      </w:r>
+      <w:r>
+        <w:t>were visiting her friend</w:t>
+      </w:r>
+      <w:r>
+        <w:t xml:space="preserve"> both with Sally, it is her son</w:t>
+      </w:r>
+      <w:r>
+        <w:t>.</w:t>
+      </w:r>
+      <w:r>
+        <w:t xml:space="preserve"> </w:t>
+      </w:r>
+      <w:r>
+        <w:t xml:space="preserve">She has an aliby, her friend proofed it. At 22:00 they left the friends’ house. Sone went to the shop while Ann decided to go to the home. There she found the body. (it is a lie. She left a house at 19:00 and she had time to </w:t>
+      </w:r>
+      <w:r>
+        <w:t>set up another person</w:t>
+      </w:r>
+      <w:r>
+        <w:t>)</w:t>
+      </w:r>
+    </w:p>
+    <w:p>
+      <w:pPr>
+        <w:pStyle w:val="a4"/>
+        <w:numPr>
+          <w:ilvl w:val="1"/>
+          <w:numId w:val="4"/>
+        </w:numPr>
+      </w:pPr>
+      <w:r>
+        <w:t xml:space="preserve">I have already asked all the questions I wanted. </w:t>
+      </w:r>
+    </w:p>
+    <w:p>
+      <w:pPr>
+        <w:pStyle w:val="a4"/>
+        <w:numPr>
+          <w:ilvl w:val="1"/>
+          <w:numId w:val="4"/>
+        </w:numPr>
+      </w:pPr>
+      <w:r>
+        <w:t>Great, because we</w:t>
+      </w:r>
+      <w:r>
+        <w:t xml:space="preserve"> </w:t>
+      </w:r>
+      <w:r>
+        <w:t>are done</w:t>
+      </w:r>
+      <w:r>
+        <w:t xml:space="preserve"> too. (</w:t>
+      </w:r>
+      <w:r>
+        <w:rPr>
+          <w:b/>
+          <w:lang w:val="uk-UA"/>
+        </w:rPr>
+        <w:t xml:space="preserve">ПЕРЕХОД НА </w:t>
+      </w:r>
+      <w:r>
+        <w:rPr>
+          <w:b/>
+        </w:rPr>
+        <w:t>Stage 2</w:t>
+      </w:r>
+      <w:r>
+        <w:t>)</w:t>
+      </w:r>
+    </w:p>
+    <w:p>
+      <w:pPr>
+        <w:pStyle w:val="a4"/>
+        <w:ind w:left="1440"/>
+      </w:pPr>
+    </w:p>
+    <w:p>
+      <w:pPr>
+        <w:pStyle w:val="a4"/>
+        <w:numPr>
           <w:ilvl w:val="0"/>
           <w:numId w:val="4"/>
         </w:numPr>
       </w:pPr>
       <w:r>
-        <w:t xml:space="preserve">Friend </w:t>
+        <w:t>Friend</w:t>
+      </w:r>
+      <w:r>
+        <w:t xml:space="preserve">. </w:t>
+      </w:r>
+      <w:r>
+        <w:t xml:space="preserve"> </w:t>
+      </w:r>
+      <w:r>
+        <w:t xml:space="preserve">Phrase for greating: </w:t>
+      </w:r>
+      <w:r>
+        <w:t>-Hi, I am detective Pier, may I ask you a few questions? –</w:t>
+      </w:r>
+      <w:r>
+        <w:t xml:space="preserve"> </w:t>
+      </w:r>
+      <w:r>
+        <w:t>Hi</w:t>
+      </w:r>
+      <w:r>
+        <w:t>,sure</w:t>
+      </w:r>
+      <w:r>
+        <w:t>.</w:t>
       </w:r>
     </w:p>
     <w:p>
@@ -254,6 +430,374 @@
           <w:numId w:val="4"/>
         </w:numPr>
       </w:pPr>
+      <w:r>
+        <w:lastRenderedPageBreak/>
+        <w:t>I am sorry that you have lost a friend.</w:t>
+      </w:r>
+    </w:p>
+    <w:p>
+      <w:pPr>
+        <w:pStyle w:val="a4"/>
+        <w:numPr>
+          <w:ilvl w:val="1"/>
+          <w:numId w:val="4"/>
+        </w:numPr>
+      </w:pPr>
+      <w:r>
+        <w:t xml:space="preserve">Thank you. But he was not just a friend. A few decades ago we started a fishing together. </w:t>
+      </w:r>
+      <w:r>
+        <w:t>We both started out in poverty and become who we are today.</w:t>
+      </w:r>
+      <w:r>
+        <w:t xml:space="preserve"> </w:t>
+      </w:r>
+      <w:r>
+        <w:t xml:space="preserve">He set a group of strong rules and by followinf them we reached success. </w:t>
+      </w:r>
+      <w:r>
+        <w:t>This is so sad. I can’t no longer work in the sea, s</w:t>
+      </w:r>
+      <w:r>
+        <w:t>ince I hurted my hand</w:t>
+      </w:r>
+      <w:r>
+        <w:t>. His son is to young to try it, that means equipment can be only saled. So pitty… (</w:t>
+      </w:r>
+      <w:r>
+        <w:rPr>
+          <w:lang w:val="uk-UA"/>
+        </w:rPr>
+        <w:t>мне не нравится этот ответ</w:t>
+      </w:r>
+      <w:r>
+        <w:t>)</w:t>
+      </w:r>
+    </w:p>
+    <w:p>
+      <w:pPr>
+        <w:pStyle w:val="a4"/>
+        <w:numPr>
+          <w:ilvl w:val="1"/>
+          <w:numId w:val="4"/>
+        </w:numPr>
+      </w:pPr>
+      <w:r>
+        <w:t>What can you say about Klintons’ relationships?</w:t>
+      </w:r>
+    </w:p>
+    <w:p>
+      <w:pPr>
+        <w:pStyle w:val="a4"/>
+        <w:numPr>
+          <w:ilvl w:val="1"/>
+          <w:numId w:val="4"/>
+        </w:numPr>
+      </w:pPr>
+      <w:r>
+        <w:t>Hmm, to be fair, he was a hard man</w:t>
+      </w:r>
+      <w:r>
+        <w:t xml:space="preserve"> </w:t>
+      </w:r>
+      <w:r>
+        <w:t>with bad character. But, he loved his job. Moreover, it was a good way to earn money. Talking about relationship with family</w:t>
+      </w:r>
+      <w:r>
+        <w:t xml:space="preserve"> </w:t>
+      </w:r>
+      <w:r>
+        <w:t xml:space="preserve">I can say that he is a great husband and father. He provides them a good accomodation, always gives money for </w:t>
+      </w:r>
+      <w:r>
+        <w:t>daily expenses</w:t>
+      </w:r>
+      <w:r>
+        <w:t>.</w:t>
+      </w:r>
+      <w:r>
+        <w:t xml:space="preserve"> </w:t>
+      </w:r>
+      <w:r>
+        <w:t xml:space="preserve">If we speaking about relationship with citizens, he was </w:t>
+      </w:r>
+      <w:r>
+        <w:t>inconversable</w:t>
+      </w:r>
+      <w:r>
+        <w:t xml:space="preserve">, </w:t>
+      </w:r>
+      <w:r>
+        <w:t>taciturn</w:t>
+      </w:r>
+      <w:r>
+        <w:t xml:space="preserve">, that is why in this town he didn’t have </w:t>
+      </w:r>
+      <w:r>
+        <w:t>foes</w:t>
+      </w:r>
+      <w:r>
+        <w:t>.</w:t>
+      </w:r>
+    </w:p>
+    <w:p>
+      <w:pPr>
+        <w:pStyle w:val="a4"/>
+        <w:numPr>
+          <w:ilvl w:val="0"/>
+          <w:numId w:val="4"/>
+        </w:numPr>
+      </w:pPr>
+      <w:r>
+        <w:t xml:space="preserve">Son of Klinton. </w:t>
+      </w:r>
+      <w:r>
+        <w:t xml:space="preserve">Phrase for greating: </w:t>
+      </w:r>
+      <w:r>
+        <w:t>-</w:t>
+      </w:r>
+      <w:r>
+        <w:t xml:space="preserve"> </w:t>
+      </w:r>
+      <w:r>
+        <w:t xml:space="preserve">Hello, kid. I am Pier, what is your name? </w:t>
+      </w:r>
+      <w:r>
+        <w:t>-</w:t>
+      </w:r>
+      <w:r>
+        <w:t xml:space="preserve"> ..</w:t>
+      </w:r>
+      <w:r>
+        <w:t>.</w:t>
+      </w:r>
+      <w:r>
+        <w:t xml:space="preserve"> (silence)</w:t>
+      </w:r>
+    </w:p>
+    <w:p>
+      <w:pPr>
+        <w:pStyle w:val="a4"/>
+        <w:numPr>
+          <w:ilvl w:val="1"/>
+          <w:numId w:val="4"/>
+        </w:numPr>
+      </w:pPr>
+      <w:r>
+        <w:t>…</w:t>
+      </w:r>
+    </w:p>
+    <w:p>
+      <w:pPr>
+        <w:pStyle w:val="a4"/>
+        <w:numPr>
+          <w:ilvl w:val="1"/>
+          <w:numId w:val="4"/>
+        </w:numPr>
+      </w:pPr>
+      <w:r>
+        <w:t>…</w:t>
+      </w:r>
+    </w:p>
+    <w:p>
+      <w:pPr>
+        <w:pStyle w:val="a4"/>
+        <w:numPr>
+          <w:ilvl w:val="0"/>
+          <w:numId w:val="4"/>
+        </w:numPr>
+      </w:pPr>
+      <w:r>
+        <w:t>Window. – Hello, madam, I am detective Pier, do you have a minute for me? – Yes, detective.</w:t>
+      </w:r>
+    </w:p>
+    <w:p>
+      <w:pPr>
+        <w:pStyle w:val="a4"/>
+        <w:numPr>
+          <w:ilvl w:val="1"/>
+          <w:numId w:val="4"/>
+        </w:numPr>
+        <w:rPr>
+          <w:b/>
+        </w:rPr>
+      </w:pPr>
+      <w:r>
+        <w:rPr>
+          <w:b/>
+        </w:rPr>
+        <w:t>Answer c – is for any first question</w:t>
+      </w:r>
+      <w:r>
+        <w:rPr>
+          <w:b/>
+        </w:rPr>
+        <w:t xml:space="preserve"> </w:t>
+      </w:r>
+    </w:p>
+    <w:p>
+      <w:pPr>
+        <w:pStyle w:val="a4"/>
+        <w:numPr>
+          <w:ilvl w:val="1"/>
+          <w:numId w:val="4"/>
+        </w:numPr>
+      </w:pPr>
+      <w:r>
+        <w:t>What can you tell about your relationsip with Klinton?</w:t>
+      </w:r>
+    </w:p>
+    <w:p>
+      <w:pPr>
+        <w:pStyle w:val="a4"/>
+        <w:numPr>
+          <w:ilvl w:val="1"/>
+          <w:numId w:val="4"/>
+        </w:numPr>
+      </w:pPr>
+      <w:r>
+        <w:t>Oh… It is so hard to talk about it… H</w:t>
+      </w:r>
+      <w:r>
+        <w:t>e was killed a couple of hours ago</w:t>
+      </w:r>
+      <w:r>
+        <w:t>… Please, let’s talk another time, detective. (It is a lie, you can force her for a conversation)</w:t>
+      </w:r>
+    </w:p>
+    <w:p>
+      <w:pPr>
+        <w:pStyle w:val="a4"/>
+        <w:numPr>
+          <w:ilvl w:val="2"/>
+          <w:numId w:val="4"/>
+        </w:numPr>
+      </w:pPr>
+      <w:r>
+        <w:t xml:space="preserve">To release </w:t>
+      </w:r>
+    </w:p>
+    <w:p>
+      <w:pPr>
+        <w:pStyle w:val="a4"/>
+        <w:numPr>
+          <w:ilvl w:val="2"/>
+          <w:numId w:val="4"/>
+        </w:numPr>
+      </w:pPr>
+      <w:r>
+        <w:t>Thank you, detective.</w:t>
+      </w:r>
+    </w:p>
+    <w:p>
+      <w:pPr>
+        <w:pStyle w:val="a4"/>
+        <w:numPr>
+          <w:ilvl w:val="2"/>
+          <w:numId w:val="4"/>
+        </w:numPr>
+      </w:pPr>
+      <w:r>
+        <w:t>To force</w:t>
+      </w:r>
+    </w:p>
+    <w:p>
+      <w:pPr>
+        <w:pStyle w:val="a4"/>
+        <w:numPr>
+          <w:ilvl w:val="2"/>
+          <w:numId w:val="4"/>
+        </w:numPr>
+      </w:pPr>
+      <w:r>
+        <w:t xml:space="preserve">Oh, God. </w:t>
+      </w:r>
+      <w:r>
+        <w:t>These people have no heart.</w:t>
+      </w:r>
+      <w:r>
+        <w:t xml:space="preserve"> He was a good husband and father. Of course we argued sometimes, but it is normal to have conflicts in family. He gave our son a stable upbringing </w:t>
+      </w:r>
+      <w:r>
+        <w:t>and I am grateful to him for that.</w:t>
+      </w:r>
+    </w:p>
+    <w:p>
+      <w:pPr>
+        <w:pStyle w:val="a4"/>
+        <w:numPr>
+          <w:ilvl w:val="1"/>
+          <w:numId w:val="4"/>
+        </w:numPr>
+      </w:pPr>
+      <w:r>
+        <w:t>Where were you from 18:00 to 23:00?</w:t>
+      </w:r>
+    </w:p>
+    <w:p>
+      <w:pPr>
+        <w:pStyle w:val="a4"/>
+        <w:numPr>
+          <w:ilvl w:val="1"/>
+          <w:numId w:val="4"/>
+        </w:numPr>
+      </w:pPr>
+      <w:r>
+        <w:t>Together with my son I visited my friend. We was there from 15:00 to 19, oh, no, to 22:00. Afterwards my son went to the shop and I went in the opposide direction, to home.  There I found my poor Klinton…</w:t>
+      </w:r>
+    </w:p>
+    <w:p>
+      <w:pPr>
+        <w:rPr>
+          <w:b/>
+        </w:rPr>
+      </w:pPr>
+      <w:r>
+        <w:rPr>
+          <w:b/>
+        </w:rPr>
+        <w:t>Stage 2</w:t>
+      </w:r>
+      <w:r>
+        <w:rPr>
+          <w:b/>
+        </w:rPr>
+        <w:t>.</w:t>
+      </w:r>
+    </w:p>
+    <w:p>
+      <w:r>
+        <w:t>All persons dispapear, exept policeman. He tell you:</w:t>
+      </w:r>
+    </w:p>
+    <w:p>
+      <w:r>
+        <w:t xml:space="preserve">Policeman: </w:t>
+      </w:r>
+      <w:r>
+        <w:t>We have collected phone numbers</w:t>
+      </w:r>
+      <w:r>
+        <w:t>, here the copy</w:t>
+      </w:r>
+      <w:r>
+        <w:t>.</w:t>
+      </w:r>
+      <w:r>
+        <w:t xml:space="preserve"> Please, now you can have a detailed look at pieces of evidence and touch them.</w:t>
+      </w:r>
+    </w:p>
+    <w:p>
+      <w:r>
+        <w:t>*Telephone activated, Map activated, Office activated, Pier activated*.</w:t>
+      </w:r>
+    </w:p>
+    <w:p>
+      <w:r>
+        <w:tab/>
+        <w:t xml:space="preserve">You can look at </w:t>
+      </w:r>
       <w:bookmarkStart w:id="0" w:name="_GoBack"/>
       <w:bookmarkEnd w:id="0"/>
     </w:p>
@@ -294,7 +838,7 @@
         <w:ind w:left="1440" w:hanging="360"/>
       </w:pPr>
     </w:lvl>
-    <w:lvl w:ilvl="2" w:tplc="0409001B" w:tentative="1">
+    <w:lvl w:ilvl="2" w:tplc="0409001B">
       <w:start w:val="1"/>
       <w:numFmt w:val="lowerRoman"/>
       <w:lvlText w:val="%3."/>
@@ -359,6 +903,119 @@
     </w:lvl>
   </w:abstractNum>
   <w:abstractNum w:abstractNumId="1" w15:restartNumberingAfterBreak="0">
+    <w:nsid w:val="35762983"/>
+    <w:multiLevelType w:val="hybridMultilevel"/>
+    <w:tmpl w:val="9216CB08"/>
+    <w:lvl w:ilvl="0" w:tplc="D0641EBC">
+      <w:start w:val="1"/>
+      <w:numFmt w:val="bullet"/>
+      <w:lvlText w:val="-"/>
+      <w:lvlJc w:val="left"/>
+      <w:pPr>
+        <w:ind w:left="720" w:hanging="360"/>
+      </w:pPr>
+      <w:rPr>
+        <w:rFonts w:ascii="Calibri" w:eastAsiaTheme="minorHAnsi" w:hAnsi="Calibri" w:cs="Calibri" w:hint="default"/>
+      </w:rPr>
+    </w:lvl>
+    <w:lvl w:ilvl="1" w:tplc="04090003" w:tentative="1">
+      <w:start w:val="1"/>
+      <w:numFmt w:val="bullet"/>
+      <w:lvlText w:val="o"/>
+      <w:lvlJc w:val="left"/>
+      <w:pPr>
+        <w:ind w:left="1440" w:hanging="360"/>
+      </w:pPr>
+      <w:rPr>
+        <w:rFonts w:ascii="Courier New" w:hAnsi="Courier New" w:cs="Courier New" w:hint="default"/>
+      </w:rPr>
+    </w:lvl>
+    <w:lvl w:ilvl="2" w:tplc="04090005" w:tentative="1">
+      <w:start w:val="1"/>
+      <w:numFmt w:val="bullet"/>
+      <w:lvlText w:val=""/>
+      <w:lvlJc w:val="left"/>
+      <w:pPr>
+        <w:ind w:left="2160" w:hanging="360"/>
+      </w:pPr>
+      <w:rPr>
+        <w:rFonts w:ascii="Wingdings" w:hAnsi="Wingdings" w:hint="default"/>
+      </w:rPr>
+    </w:lvl>
+    <w:lvl w:ilvl="3" w:tplc="04090001" w:tentative="1">
+      <w:start w:val="1"/>
+      <w:numFmt w:val="bullet"/>
+      <w:lvlText w:val=""/>
+      <w:lvlJc w:val="left"/>
+      <w:pPr>
+        <w:ind w:left="2880" w:hanging="360"/>
+      </w:pPr>
+      <w:rPr>
+        <w:rFonts w:ascii="Symbol" w:hAnsi="Symbol" w:hint="default"/>
+      </w:rPr>
+    </w:lvl>
+    <w:lvl w:ilvl="4" w:tplc="04090003" w:tentative="1">
+      <w:start w:val="1"/>
+      <w:numFmt w:val="bullet"/>
+      <w:lvlText w:val="o"/>
+      <w:lvlJc w:val="left"/>
+      <w:pPr>
+        <w:ind w:left="3600" w:hanging="360"/>
+      </w:pPr>
+      <w:rPr>
+        <w:rFonts w:ascii="Courier New" w:hAnsi="Courier New" w:cs="Courier New" w:hint="default"/>
+      </w:rPr>
+    </w:lvl>
+    <w:lvl w:ilvl="5" w:tplc="04090005" w:tentative="1">
+      <w:start w:val="1"/>
+      <w:numFmt w:val="bullet"/>
+      <w:lvlText w:val=""/>
+      <w:lvlJc w:val="left"/>
+      <w:pPr>
+        <w:ind w:left="4320" w:hanging="360"/>
+      </w:pPr>
+      <w:rPr>
+        <w:rFonts w:ascii="Wingdings" w:hAnsi="Wingdings" w:hint="default"/>
+      </w:rPr>
+    </w:lvl>
+    <w:lvl w:ilvl="6" w:tplc="04090001" w:tentative="1">
+      <w:start w:val="1"/>
+      <w:numFmt w:val="bullet"/>
+      <w:lvlText w:val=""/>
+      <w:lvlJc w:val="left"/>
+      <w:pPr>
+        <w:ind w:left="5040" w:hanging="360"/>
+      </w:pPr>
+      <w:rPr>
+        <w:rFonts w:ascii="Symbol" w:hAnsi="Symbol" w:hint="default"/>
+      </w:rPr>
+    </w:lvl>
+    <w:lvl w:ilvl="7" w:tplc="04090003" w:tentative="1">
+      <w:start w:val="1"/>
+      <w:numFmt w:val="bullet"/>
+      <w:lvlText w:val="o"/>
+      <w:lvlJc w:val="left"/>
+      <w:pPr>
+        <w:ind w:left="5760" w:hanging="360"/>
+      </w:pPr>
+      <w:rPr>
+        <w:rFonts w:ascii="Courier New" w:hAnsi="Courier New" w:cs="Courier New" w:hint="default"/>
+      </w:rPr>
+    </w:lvl>
+    <w:lvl w:ilvl="8" w:tplc="04090005" w:tentative="1">
+      <w:start w:val="1"/>
+      <w:numFmt w:val="bullet"/>
+      <w:lvlText w:val=""/>
+      <w:lvlJc w:val="left"/>
+      <w:pPr>
+        <w:ind w:left="6480" w:hanging="360"/>
+      </w:pPr>
+      <w:rPr>
+        <w:rFonts w:ascii="Wingdings" w:hAnsi="Wingdings" w:hint="default"/>
+      </w:rPr>
+    </w:lvl>
+  </w:abstractNum>
+  <w:abstractNum w:abstractNumId="2" w15:restartNumberingAfterBreak="0">
     <w:nsid w:val="529972A8"/>
     <w:multiLevelType w:val="multilevel"/>
     <w:tmpl w:val="07300BDE"/>
@@ -472,7 +1129,7 @@
       </w:rPr>
     </w:lvl>
   </w:abstractNum>
-  <w:abstractNum w:abstractNumId="2" w15:restartNumberingAfterBreak="0">
+  <w:abstractNum w:abstractNumId="3" w15:restartNumberingAfterBreak="0">
     <w:nsid w:val="57A767C3"/>
     <w:multiLevelType w:val="multilevel"/>
     <w:tmpl w:val="A8F697D0"/>
@@ -587,7 +1244,7 @@
       </w:rPr>
     </w:lvl>
   </w:abstractNum>
-  <w:abstractNum w:abstractNumId="3" w15:restartNumberingAfterBreak="0">
+  <w:abstractNum w:abstractNumId="4" w15:restartNumberingAfterBreak="0">
     <w:nsid w:val="71AE008E"/>
     <w:multiLevelType w:val="hybridMultilevel"/>
     <w:tmpl w:val="EA80C426"/>
@@ -701,16 +1358,19 @@
     </w:lvl>
   </w:abstractNum>
   <w:num w:numId="1">
+    <w:abstractNumId w:val="3"/>
+  </w:num>
+  <w:num w:numId="2">
     <w:abstractNumId w:val="2"/>
   </w:num>
-  <w:num w:numId="2">
-    <w:abstractNumId w:val="1"/>
-  </w:num>
   <w:num w:numId="3">
-    <w:abstractNumId w:val="3"/>
+    <w:abstractNumId w:val="4"/>
   </w:num>
   <w:num w:numId="4">
     <w:abstractNumId w:val="0"/>
+  </w:num>
+  <w:num w:numId="5">
+    <w:abstractNumId w:val="1"/>
   </w:num>
 </w:numbering>
 </file>

</xml_diff>

<commit_message>
Stage 2 is almost finished, 3rd is started. There will be only 3 stages
</commit_message>
<xml_diff>
--- a/Assets/Drunk_man/dialogs/Chapter 1.docx
+++ b/Assets/Drunk_man/dialogs/Chapter 1.docx
@@ -796,7 +796,218 @@
     <w:p>
       <w:r>
         <w:tab/>
-        <w:t xml:space="preserve">You can look at </w:t>
+        <w:t>Items to touch:</w:t>
+      </w:r>
+    </w:p>
+    <w:p>
+      <w:pPr>
+        <w:pStyle w:val="a4"/>
+        <w:numPr>
+          <w:ilvl w:val="0"/>
+          <w:numId w:val="7"/>
+        </w:numPr>
+      </w:pPr>
+      <w:r>
+        <w:t>Shoe marks</w:t>
+      </w:r>
+    </w:p>
+    <w:p>
+      <w:pPr>
+        <w:pStyle w:val="a4"/>
+        <w:numPr>
+          <w:ilvl w:val="1"/>
+          <w:numId w:val="7"/>
+        </w:numPr>
+      </w:pPr>
+      <w:r>
+        <w:t xml:space="preserve">“Hmm, big size. They are so wet and dirty. </w:t>
+      </w:r>
+      <w:r>
+        <w:t xml:space="preserve">No wonder, because it was raining yesterday. </w:t>
+      </w:r>
+      <w:r>
+        <w:t>If you look at them accurate you can notice that the toe of the boot hardly touched the floor</w:t>
+      </w:r>
+      <w:r>
+        <w:t xml:space="preserve">. </w:t>
+      </w:r>
+      <w:r>
+        <w:t>Also, steps are very gradual, killer was not worried at all. Strange, very strange</w:t>
+      </w:r>
+      <w:r>
+        <w:t>”</w:t>
+      </w:r>
+    </w:p>
+    <w:p>
+      <w:pPr>
+        <w:pStyle w:val="a4"/>
+        <w:numPr>
+          <w:ilvl w:val="0"/>
+          <w:numId w:val="7"/>
+        </w:numPr>
+      </w:pPr>
+      <w:r>
+        <w:t>Harpoon</w:t>
+      </w:r>
+    </w:p>
+    <w:p>
+      <w:pPr>
+        <w:pStyle w:val="a4"/>
+        <w:numPr>
+          <w:ilvl w:val="1"/>
+          <w:numId w:val="7"/>
+        </w:numPr>
+      </w:pPr>
+      <w:r>
+        <w:lastRenderedPageBreak/>
+        <w:t>“What a strength is needed to nail a person with harpoon. It can’t be a woman.”</w:t>
+      </w:r>
+    </w:p>
+    <w:p>
+      <w:pPr>
+        <w:pStyle w:val="a4"/>
+        <w:numPr>
+          <w:ilvl w:val="0"/>
+          <w:numId w:val="7"/>
+        </w:numPr>
+      </w:pPr>
+      <w:r>
+        <w:t>Message holded with fishing hook</w:t>
+      </w:r>
+    </w:p>
+    <w:p>
+      <w:pPr>
+        <w:pStyle w:val="a4"/>
+        <w:numPr>
+          <w:ilvl w:val="1"/>
+          <w:numId w:val="7"/>
+        </w:numPr>
+      </w:pPr>
+      <w:r>
+        <w:t>“Fishing hook, how interesting. Usually killers make it with knife. Probably he took a hook here, in the seaman house, but those shoe marks…”</w:t>
+      </w:r>
+    </w:p>
+    <w:p>
+      <w:pPr>
+        <w:pStyle w:val="a4"/>
+        <w:numPr>
+          <w:ilvl w:val="1"/>
+          <w:numId w:val="7"/>
+        </w:numPr>
+      </w:pPr>
+      <w:r>
+        <w:t>The message: “</w:t>
+      </w:r>
+      <w:r>
+        <w:t>You are not a big fish!</w:t>
+      </w:r>
+      <w:r>
+        <w:t>” or “S</w:t>
+      </w:r>
+      <w:r>
+        <w:t>tay out of my business!”</w:t>
+      </w:r>
+      <w:r>
+        <w:t xml:space="preserve"> (second is stupid cuz he had already killed Klinton)</w:t>
+      </w:r>
+    </w:p>
+    <w:p>
+      <w:r>
+        <w:t>Policeman: It is not clear, right, Pier? Something is wrong here, I feel it. Take a number of his vital, take a minute to talk with him. When you are ready to tell who is a killer – call me!</w:t>
+      </w:r>
+    </w:p>
+    <w:p>
+      <w:pPr>
+        <w:rPr>
+          <w:b/>
+        </w:rPr>
+      </w:pPr>
+      <w:r>
+        <w:rPr>
+          <w:b/>
+        </w:rPr>
+        <w:t>Stage 3</w:t>
+      </w:r>
+      <w:r>
+        <w:rPr>
+          <w:b/>
+        </w:rPr>
+        <w:t>.</w:t>
+      </w:r>
+    </w:p>
+    <w:p>
+      <w:r>
+        <w:rPr>
+          <w:b/>
+          <w:u w:val="single"/>
+        </w:rPr>
+        <w:t>Hint</w:t>
+      </w:r>
+      <w:r>
+        <w:t>: Move to the office using a map, to talk with anybody whose number you have. *</w:t>
+      </w:r>
+    </w:p>
+    <w:p>
+      <w:r>
+        <w:t xml:space="preserve">Now you can freely move to any location: Seaman Room, Pier and Office. </w:t>
+      </w:r>
+    </w:p>
+    <w:p>
+      <w:pPr>
+        <w:pStyle w:val="a4"/>
+        <w:numPr>
+          <w:ilvl w:val="0"/>
+          <w:numId w:val="8"/>
+        </w:numPr>
+      </w:pPr>
+      <w:r>
+        <w:t>At Pier you can find shoes in the sea and talk with a drunk-man Dude.</w:t>
+      </w:r>
+    </w:p>
+    <w:p>
+      <w:pPr>
+        <w:pStyle w:val="a4"/>
+        <w:numPr>
+          <w:ilvl w:val="0"/>
+          <w:numId w:val="8"/>
+        </w:numPr>
+      </w:pPr>
+      <w:r>
+        <w:t>In the office you can have a conversation with anybody whose phone number you have</w:t>
+      </w:r>
+    </w:p>
+    <w:p>
+      <w:pPr>
+        <w:pStyle w:val="a4"/>
+        <w:numPr>
+          <w:ilvl w:val="0"/>
+          <w:numId w:val="8"/>
+        </w:numPr>
+      </w:pPr>
+      <w:r>
+        <w:t>In the Klinton’s house you can look and pieces of evidence.</w:t>
+      </w:r>
+    </w:p>
+    <w:p/>
+    <w:p>
+      <w:pPr>
+        <w:rPr>
+          <w:b/>
+        </w:rPr>
+      </w:pPr>
+      <w:r>
+        <w:rPr>
+          <w:b/>
+        </w:rPr>
+        <w:t>Location: Pier</w:t>
+      </w:r>
+    </w:p>
+    <w:p>
+      <w:r>
+        <w:rPr>
+          <w:b/>
+        </w:rPr>
+        <w:tab/>
       </w:r>
       <w:bookmarkStart w:id="0" w:name="_GoBack"/>
       <w:bookmarkEnd w:id="0"/>
@@ -814,6 +1025,119 @@
 <file path=word/numbering.xml><?xml version="1.0" encoding="utf-8"?>
 <w:numbering xmlns:wpc="http://schemas.microsoft.com/office/word/2010/wordprocessingCanvas" xmlns:mc="http://schemas.openxmlformats.org/markup-compatibility/2006" xmlns:o="urn:schemas-microsoft-com:office:office" xmlns:r="http://schemas.openxmlformats.org/officeDocument/2006/relationships" xmlns:m="http://schemas.openxmlformats.org/officeDocument/2006/math" xmlns:v="urn:schemas-microsoft-com:vml" xmlns:wp14="http://schemas.microsoft.com/office/word/2010/wordprocessingDrawing" xmlns:wp="http://schemas.openxmlformats.org/drawingml/2006/wordprocessingDrawing" xmlns:w10="urn:schemas-microsoft-com:office:word" xmlns:w="http://schemas.openxmlformats.org/wordprocessingml/2006/main" xmlns:w14="http://schemas.microsoft.com/office/word/2010/wordml" xmlns:w15="http://schemas.microsoft.com/office/word/2012/wordml" xmlns:wpg="http://schemas.microsoft.com/office/word/2010/wordprocessingGroup" xmlns:wpi="http://schemas.microsoft.com/office/word/2010/wordprocessingInk" xmlns:wne="http://schemas.microsoft.com/office/word/2006/wordml" xmlns:wps="http://schemas.microsoft.com/office/word/2010/wordprocessingShape" mc:Ignorable="w14 w15 wp14">
   <w:abstractNum w:abstractNumId="0" w15:restartNumberingAfterBreak="0">
+    <w:nsid w:val="069E7909"/>
+    <w:multiLevelType w:val="hybridMultilevel"/>
+    <w:tmpl w:val="58E47476"/>
+    <w:lvl w:ilvl="0" w:tplc="D0641EBC">
+      <w:start w:val="1"/>
+      <w:numFmt w:val="bullet"/>
+      <w:lvlText w:val="-"/>
+      <w:lvlJc w:val="left"/>
+      <w:pPr>
+        <w:ind w:left="720" w:hanging="360"/>
+      </w:pPr>
+      <w:rPr>
+        <w:rFonts w:ascii="Calibri" w:eastAsiaTheme="minorHAnsi" w:hAnsi="Calibri" w:cs="Calibri" w:hint="default"/>
+      </w:rPr>
+    </w:lvl>
+    <w:lvl w:ilvl="1" w:tplc="04090003" w:tentative="1">
+      <w:start w:val="1"/>
+      <w:numFmt w:val="bullet"/>
+      <w:lvlText w:val="o"/>
+      <w:lvlJc w:val="left"/>
+      <w:pPr>
+        <w:ind w:left="1440" w:hanging="360"/>
+      </w:pPr>
+      <w:rPr>
+        <w:rFonts w:ascii="Courier New" w:hAnsi="Courier New" w:cs="Courier New" w:hint="default"/>
+      </w:rPr>
+    </w:lvl>
+    <w:lvl w:ilvl="2" w:tplc="04090005" w:tentative="1">
+      <w:start w:val="1"/>
+      <w:numFmt w:val="bullet"/>
+      <w:lvlText w:val=""/>
+      <w:lvlJc w:val="left"/>
+      <w:pPr>
+        <w:ind w:left="2160" w:hanging="360"/>
+      </w:pPr>
+      <w:rPr>
+        <w:rFonts w:ascii="Wingdings" w:hAnsi="Wingdings" w:hint="default"/>
+      </w:rPr>
+    </w:lvl>
+    <w:lvl w:ilvl="3" w:tplc="04090001" w:tentative="1">
+      <w:start w:val="1"/>
+      <w:numFmt w:val="bullet"/>
+      <w:lvlText w:val=""/>
+      <w:lvlJc w:val="left"/>
+      <w:pPr>
+        <w:ind w:left="2880" w:hanging="360"/>
+      </w:pPr>
+      <w:rPr>
+        <w:rFonts w:ascii="Symbol" w:hAnsi="Symbol" w:hint="default"/>
+      </w:rPr>
+    </w:lvl>
+    <w:lvl w:ilvl="4" w:tplc="04090003" w:tentative="1">
+      <w:start w:val="1"/>
+      <w:numFmt w:val="bullet"/>
+      <w:lvlText w:val="o"/>
+      <w:lvlJc w:val="left"/>
+      <w:pPr>
+        <w:ind w:left="3600" w:hanging="360"/>
+      </w:pPr>
+      <w:rPr>
+        <w:rFonts w:ascii="Courier New" w:hAnsi="Courier New" w:cs="Courier New" w:hint="default"/>
+      </w:rPr>
+    </w:lvl>
+    <w:lvl w:ilvl="5" w:tplc="04090005" w:tentative="1">
+      <w:start w:val="1"/>
+      <w:numFmt w:val="bullet"/>
+      <w:lvlText w:val=""/>
+      <w:lvlJc w:val="left"/>
+      <w:pPr>
+        <w:ind w:left="4320" w:hanging="360"/>
+      </w:pPr>
+      <w:rPr>
+        <w:rFonts w:ascii="Wingdings" w:hAnsi="Wingdings" w:hint="default"/>
+      </w:rPr>
+    </w:lvl>
+    <w:lvl w:ilvl="6" w:tplc="04090001" w:tentative="1">
+      <w:start w:val="1"/>
+      <w:numFmt w:val="bullet"/>
+      <w:lvlText w:val=""/>
+      <w:lvlJc w:val="left"/>
+      <w:pPr>
+        <w:ind w:left="5040" w:hanging="360"/>
+      </w:pPr>
+      <w:rPr>
+        <w:rFonts w:ascii="Symbol" w:hAnsi="Symbol" w:hint="default"/>
+      </w:rPr>
+    </w:lvl>
+    <w:lvl w:ilvl="7" w:tplc="04090003" w:tentative="1">
+      <w:start w:val="1"/>
+      <w:numFmt w:val="bullet"/>
+      <w:lvlText w:val="o"/>
+      <w:lvlJc w:val="left"/>
+      <w:pPr>
+        <w:ind w:left="5760" w:hanging="360"/>
+      </w:pPr>
+      <w:rPr>
+        <w:rFonts w:ascii="Courier New" w:hAnsi="Courier New" w:cs="Courier New" w:hint="default"/>
+      </w:rPr>
+    </w:lvl>
+    <w:lvl w:ilvl="8" w:tplc="04090005" w:tentative="1">
+      <w:start w:val="1"/>
+      <w:numFmt w:val="bullet"/>
+      <w:lvlText w:val=""/>
+      <w:lvlJc w:val="left"/>
+      <w:pPr>
+        <w:ind w:left="6480" w:hanging="360"/>
+      </w:pPr>
+      <w:rPr>
+        <w:rFonts w:ascii="Wingdings" w:hAnsi="Wingdings" w:hint="default"/>
+      </w:rPr>
+    </w:lvl>
+  </w:abstractNum>
+  <w:abstractNum w:abstractNumId="1" w15:restartNumberingAfterBreak="0">
     <w:nsid w:val="1F1C2A87"/>
     <w:multiLevelType w:val="hybridMultilevel"/>
     <w:tmpl w:val="A066E2B6"/>
@@ -902,7 +1226,7 @@
       </w:pPr>
     </w:lvl>
   </w:abstractNum>
-  <w:abstractNum w:abstractNumId="1" w15:restartNumberingAfterBreak="0">
+  <w:abstractNum w:abstractNumId="2" w15:restartNumberingAfterBreak="0">
     <w:nsid w:val="35762983"/>
     <w:multiLevelType w:val="hybridMultilevel"/>
     <w:tmpl w:val="9216CB08"/>
@@ -1015,7 +1339,7 @@
       </w:rPr>
     </w:lvl>
   </w:abstractNum>
-  <w:abstractNum w:abstractNumId="2" w15:restartNumberingAfterBreak="0">
+  <w:abstractNum w:abstractNumId="3" w15:restartNumberingAfterBreak="0">
     <w:nsid w:val="529972A8"/>
     <w:multiLevelType w:val="multilevel"/>
     <w:tmpl w:val="07300BDE"/>
@@ -1129,7 +1453,93 @@
       </w:rPr>
     </w:lvl>
   </w:abstractNum>
-  <w:abstractNum w:abstractNumId="3" w15:restartNumberingAfterBreak="0">
+  <w:abstractNum w:abstractNumId="4" w15:restartNumberingAfterBreak="0">
+    <w:nsid w:val="5784194F"/>
+    <w:multiLevelType w:val="hybridMultilevel"/>
+    <w:tmpl w:val="413E4356"/>
+    <w:lvl w:ilvl="0" w:tplc="0409000F">
+      <w:start w:val="1"/>
+      <w:numFmt w:val="decimal"/>
+      <w:lvlText w:val="%1."/>
+      <w:lvlJc w:val="left"/>
+      <w:pPr>
+        <w:ind w:left="720" w:hanging="360"/>
+      </w:pPr>
+    </w:lvl>
+    <w:lvl w:ilvl="1" w:tplc="04090019">
+      <w:start w:val="1"/>
+      <w:numFmt w:val="lowerLetter"/>
+      <w:lvlText w:val="%2."/>
+      <w:lvlJc w:val="left"/>
+      <w:pPr>
+        <w:ind w:left="1440" w:hanging="360"/>
+      </w:pPr>
+    </w:lvl>
+    <w:lvl w:ilvl="2" w:tplc="0409001B" w:tentative="1">
+      <w:start w:val="1"/>
+      <w:numFmt w:val="lowerRoman"/>
+      <w:lvlText w:val="%3."/>
+      <w:lvlJc w:val="right"/>
+      <w:pPr>
+        <w:ind w:left="2160" w:hanging="180"/>
+      </w:pPr>
+    </w:lvl>
+    <w:lvl w:ilvl="3" w:tplc="0409000F" w:tentative="1">
+      <w:start w:val="1"/>
+      <w:numFmt w:val="decimal"/>
+      <w:lvlText w:val="%4."/>
+      <w:lvlJc w:val="left"/>
+      <w:pPr>
+        <w:ind w:left="2880" w:hanging="360"/>
+      </w:pPr>
+    </w:lvl>
+    <w:lvl w:ilvl="4" w:tplc="04090019" w:tentative="1">
+      <w:start w:val="1"/>
+      <w:numFmt w:val="lowerLetter"/>
+      <w:lvlText w:val="%5."/>
+      <w:lvlJc w:val="left"/>
+      <w:pPr>
+        <w:ind w:left="3600" w:hanging="360"/>
+      </w:pPr>
+    </w:lvl>
+    <w:lvl w:ilvl="5" w:tplc="0409001B" w:tentative="1">
+      <w:start w:val="1"/>
+      <w:numFmt w:val="lowerRoman"/>
+      <w:lvlText w:val="%6."/>
+      <w:lvlJc w:val="right"/>
+      <w:pPr>
+        <w:ind w:left="4320" w:hanging="180"/>
+      </w:pPr>
+    </w:lvl>
+    <w:lvl w:ilvl="6" w:tplc="0409000F" w:tentative="1">
+      <w:start w:val="1"/>
+      <w:numFmt w:val="decimal"/>
+      <w:lvlText w:val="%7."/>
+      <w:lvlJc w:val="left"/>
+      <w:pPr>
+        <w:ind w:left="5040" w:hanging="360"/>
+      </w:pPr>
+    </w:lvl>
+    <w:lvl w:ilvl="7" w:tplc="04090019" w:tentative="1">
+      <w:start w:val="1"/>
+      <w:numFmt w:val="lowerLetter"/>
+      <w:lvlText w:val="%8."/>
+      <w:lvlJc w:val="left"/>
+      <w:pPr>
+        <w:ind w:left="5760" w:hanging="360"/>
+      </w:pPr>
+    </w:lvl>
+    <w:lvl w:ilvl="8" w:tplc="0409001B" w:tentative="1">
+      <w:start w:val="1"/>
+      <w:numFmt w:val="lowerRoman"/>
+      <w:lvlText w:val="%9."/>
+      <w:lvlJc w:val="right"/>
+      <w:pPr>
+        <w:ind w:left="6480" w:hanging="180"/>
+      </w:pPr>
+    </w:lvl>
+  </w:abstractNum>
+  <w:abstractNum w:abstractNumId="5" w15:restartNumberingAfterBreak="0">
     <w:nsid w:val="57A767C3"/>
     <w:multiLevelType w:val="multilevel"/>
     <w:tmpl w:val="A8F697D0"/>
@@ -1244,7 +1654,7 @@
       </w:rPr>
     </w:lvl>
   </w:abstractNum>
-  <w:abstractNum w:abstractNumId="4" w15:restartNumberingAfterBreak="0">
+  <w:abstractNum w:abstractNumId="6" w15:restartNumberingAfterBreak="0">
     <w:nsid w:val="71AE008E"/>
     <w:multiLevelType w:val="hybridMultilevel"/>
     <w:tmpl w:val="EA80C426"/>
@@ -1357,20 +1767,118 @@
       </w:rPr>
     </w:lvl>
   </w:abstractNum>
+  <w:abstractNum w:abstractNumId="7" w15:restartNumberingAfterBreak="0">
+    <w:nsid w:val="7F2A454D"/>
+    <w:multiLevelType w:val="hybridMultilevel"/>
+    <w:tmpl w:val="168C3A2A"/>
+    <w:lvl w:ilvl="0" w:tplc="0409000F">
+      <w:start w:val="1"/>
+      <w:numFmt w:val="decimal"/>
+      <w:lvlText w:val="%1."/>
+      <w:lvlJc w:val="left"/>
+      <w:pPr>
+        <w:ind w:left="720" w:hanging="360"/>
+      </w:pPr>
+      <w:rPr>
+        <w:rFonts w:hint="default"/>
+      </w:rPr>
+    </w:lvl>
+    <w:lvl w:ilvl="1" w:tplc="04090019" w:tentative="1">
+      <w:start w:val="1"/>
+      <w:numFmt w:val="lowerLetter"/>
+      <w:lvlText w:val="%2."/>
+      <w:lvlJc w:val="left"/>
+      <w:pPr>
+        <w:ind w:left="1440" w:hanging="360"/>
+      </w:pPr>
+    </w:lvl>
+    <w:lvl w:ilvl="2" w:tplc="0409001B" w:tentative="1">
+      <w:start w:val="1"/>
+      <w:numFmt w:val="lowerRoman"/>
+      <w:lvlText w:val="%3."/>
+      <w:lvlJc w:val="right"/>
+      <w:pPr>
+        <w:ind w:left="2160" w:hanging="180"/>
+      </w:pPr>
+    </w:lvl>
+    <w:lvl w:ilvl="3" w:tplc="0409000F" w:tentative="1">
+      <w:start w:val="1"/>
+      <w:numFmt w:val="decimal"/>
+      <w:lvlText w:val="%4."/>
+      <w:lvlJc w:val="left"/>
+      <w:pPr>
+        <w:ind w:left="2880" w:hanging="360"/>
+      </w:pPr>
+    </w:lvl>
+    <w:lvl w:ilvl="4" w:tplc="04090019" w:tentative="1">
+      <w:start w:val="1"/>
+      <w:numFmt w:val="lowerLetter"/>
+      <w:lvlText w:val="%5."/>
+      <w:lvlJc w:val="left"/>
+      <w:pPr>
+        <w:ind w:left="3600" w:hanging="360"/>
+      </w:pPr>
+    </w:lvl>
+    <w:lvl w:ilvl="5" w:tplc="0409001B" w:tentative="1">
+      <w:start w:val="1"/>
+      <w:numFmt w:val="lowerRoman"/>
+      <w:lvlText w:val="%6."/>
+      <w:lvlJc w:val="right"/>
+      <w:pPr>
+        <w:ind w:left="4320" w:hanging="180"/>
+      </w:pPr>
+    </w:lvl>
+    <w:lvl w:ilvl="6" w:tplc="0409000F" w:tentative="1">
+      <w:start w:val="1"/>
+      <w:numFmt w:val="decimal"/>
+      <w:lvlText w:val="%7."/>
+      <w:lvlJc w:val="left"/>
+      <w:pPr>
+        <w:ind w:left="5040" w:hanging="360"/>
+      </w:pPr>
+    </w:lvl>
+    <w:lvl w:ilvl="7" w:tplc="04090019" w:tentative="1">
+      <w:start w:val="1"/>
+      <w:numFmt w:val="lowerLetter"/>
+      <w:lvlText w:val="%8."/>
+      <w:lvlJc w:val="left"/>
+      <w:pPr>
+        <w:ind w:left="5760" w:hanging="360"/>
+      </w:pPr>
+    </w:lvl>
+    <w:lvl w:ilvl="8" w:tplc="0409001B" w:tentative="1">
+      <w:start w:val="1"/>
+      <w:numFmt w:val="lowerRoman"/>
+      <w:lvlText w:val="%9."/>
+      <w:lvlJc w:val="right"/>
+      <w:pPr>
+        <w:ind w:left="6480" w:hanging="180"/>
+      </w:pPr>
+    </w:lvl>
+  </w:abstractNum>
   <w:num w:numId="1">
+    <w:abstractNumId w:val="5"/>
+  </w:num>
+  <w:num w:numId="2">
     <w:abstractNumId w:val="3"/>
   </w:num>
-  <w:num w:numId="2">
+  <w:num w:numId="3">
+    <w:abstractNumId w:val="6"/>
+  </w:num>
+  <w:num w:numId="4">
+    <w:abstractNumId w:val="1"/>
+  </w:num>
+  <w:num w:numId="5">
     <w:abstractNumId w:val="2"/>
   </w:num>
-  <w:num w:numId="3">
+  <w:num w:numId="6">
+    <w:abstractNumId w:val="0"/>
+  </w:num>
+  <w:num w:numId="7">
     <w:abstractNumId w:val="4"/>
   </w:num>
-  <w:num w:numId="4">
-    <w:abstractNumId w:val="0"/>
-  </w:num>
-  <w:num w:numId="5">
-    <w:abstractNumId w:val="1"/>
+  <w:num w:numId="8">
+    <w:abstractNumId w:val="7"/>
   </w:num>
 </w:numbering>
 </file>

</xml_diff>

<commit_message>
Stage 3 has been marged with stage 2. All dialogs has been almost finished. Drunk words should be edited Like "Hello" --> "Hul..ou!"
</commit_message>
<xml_diff>
--- a/Assets/Drunk_man/dialogs/Chapter 1.docx
+++ b/Assets/Drunk_man/dialogs/Chapter 1.docx
@@ -24,7 +24,13 @@
         <w:t xml:space="preserve">. There you see a dead body nailed to the wall by harpoon. Near you see a letter </w:t>
       </w:r>
       <w:r>
-        <w:t>holfing on the wall as well. The fishing hook holds it. Very strange desition to use hook for that. Usually killers use knife to pin the letter.</w:t>
+        <w:t>hol</w:t>
+      </w:r>
+      <w:r>
+        <w:t>d</w:t>
+      </w:r>
+      <w:r>
+        <w:t>ing on the wall as well. The fishing hook holds it. Very strange desition to use hook for that. Usually killers use knife to pin the letter.</w:t>
       </w:r>
     </w:p>
     <w:p>
@@ -72,6 +78,33 @@
       </w:r>
     </w:p>
     <w:p>
+      <w:r>
+        <w:rPr>
+          <w:b/>
+          <w:u w:val="single"/>
+        </w:rPr>
+        <w:t>Hint</w:t>
+      </w:r>
+      <w:r>
+        <w:rPr>
+          <w:b/>
+        </w:rPr>
+        <w:t xml:space="preserve">: </w:t>
+      </w:r>
+      <w:r>
+        <w:t>You can feel when someone is stressed and, probably, lies.</w:t>
+      </w:r>
+      <w:r>
+        <w:rPr>
+          <w:lang w:val="uk-UA"/>
+        </w:rPr>
+        <w:t xml:space="preserve"> </w:t>
+      </w:r>
+      <w:r>
+        <w:t>Remember, everybody lies.</w:t>
+      </w:r>
+    </w:p>
+    <w:p>
       <w:pPr>
         <w:ind w:firstLine="720"/>
       </w:pPr>
@@ -151,7 +184,13 @@
         <w:t>Policeman.</w:t>
       </w:r>
       <w:r>
-        <w:t xml:space="preserve"> Phrase for greating: - Good evening, detective Pier.</w:t>
+        <w:t xml:space="preserve"> Phrase for greating: </w:t>
+      </w:r>
+      <w:r>
+        <w:t xml:space="preserve">-Hi! </w:t>
+      </w:r>
+      <w:r>
+        <w:t>- Good evening, detective Pier.</w:t>
       </w:r>
     </w:p>
     <w:p>
@@ -175,7 +214,10 @@
         </w:numPr>
       </w:pPr>
       <w:r>
-        <w:t>We should ask you for that! Those detectives are so stupid.. A murder commited. Someone walks into the</w:t>
+        <w:t>We must ask you about it</w:t>
+      </w:r>
+      <w:r>
+        <w:t>! Those detectives are so stupid.. A murder commited. Someone walks into the</w:t>
       </w:r>
       <w:r>
         <w:t xml:space="preserve"> Klintons’</w:t>
@@ -184,7 +226,13 @@
         <w:t xml:space="preserve"> house in a wet and dirty shoes, </w:t>
       </w:r>
       <w:r>
-        <w:t>grabbed a harpoon from the cabinet and hit the sailor so hard that the weapon went through the man and got stuck in the wall</w:t>
+        <w:t>grabbed a harpoon from the cabinet and hit the sailor</w:t>
+      </w:r>
+      <w:r>
+        <w:t xml:space="preserve"> </w:t>
+      </w:r>
+      <w:r>
+        <w:t>so hard that the weapon went through the man and got stuck in the wall</w:t>
       </w:r>
       <w:r>
         <w:t xml:space="preserve">. As you see, killer left a message pinned near to the seaman. We haven’t touched it yet. </w:t>
@@ -235,13 +283,40 @@
         <w:t xml:space="preserve">sure that </w:t>
       </w:r>
       <w:r>
-        <w:t>his competitor on business killed him</w:t>
-      </w:r>
-      <w:r>
-        <w:t xml:space="preserve">, but still looking for more essential evidences. </w:t>
-      </w:r>
-      <w:r>
-        <w:t>Right now we have a motivation – to remove a main rival. As a result, it will be easier to grow your business.</w:t>
+        <w:t xml:space="preserve">his </w:t>
+      </w:r>
+      <w:r>
+        <w:t xml:space="preserve">neighburg, </w:t>
+      </w:r>
+      <w:r>
+        <w:t>who is a business competitor</w:t>
+      </w:r>
+      <w:r>
+        <w:t>,</w:t>
+      </w:r>
+      <w:r>
+        <w:t xml:space="preserve"> </w:t>
+      </w:r>
+      <w:r>
+        <w:t>b</w:t>
+      </w:r>
+      <w:r>
+        <w:t xml:space="preserve">ut still looking for more essential evidences. </w:t>
+      </w:r>
+      <w:r>
+        <w:t>Right now we have a motivation</w:t>
+      </w:r>
+      <w:r>
+        <w:t xml:space="preserve"> for him</w:t>
+      </w:r>
+      <w:r>
+        <w:t xml:space="preserve"> – to remove a main rival. As a result, it </w:t>
+      </w:r>
+      <w:r>
+        <w:t>would</w:t>
+      </w:r>
+      <w:r>
+        <w:t xml:space="preserve"> be easier to grow your business.</w:t>
       </w:r>
       <w:r>
         <w:t xml:space="preserve"> Moreover, the </w:t>
@@ -285,6 +360,12 @@
       <w:r>
         <w:t>Let me check… His wife, sorry, widow, saw him around 23:30, and citizens told that he left the bar at 18:00. Nothing special was mentioned.</w:t>
       </w:r>
+      <w:r>
+        <w:rPr>
+          <w:lang w:val="uk-UA"/>
+        </w:rPr>
+        <w:t xml:space="preserve"> </w:t>
+      </w:r>
     </w:p>
     <w:p>
       <w:pPr>
@@ -341,6 +422,9 @@
       </w:pPr>
       <w:r>
         <w:t xml:space="preserve">I have already asked all the questions I wanted. </w:t>
+      </w:r>
+      <w:r>
+        <w:t>I am done.</w:t>
       </w:r>
     </w:p>
     <w:p>
@@ -416,7 +500,13 @@
         <w:t>Hi</w:t>
       </w:r>
       <w:r>
-        <w:t>,sure</w:t>
+        <w:t>,</w:t>
+      </w:r>
+      <w:r>
+        <w:t xml:space="preserve"> I am Peter. Yes, </w:t>
+      </w:r>
+      <w:r>
+        <w:t>sure</w:t>
       </w:r>
       <w:r>
         <w:t>.</w:t>
@@ -431,7 +521,6 @@
         </w:numPr>
       </w:pPr>
       <w:r>
-        <w:lastRenderedPageBreak/>
         <w:t>I am sorry that you have lost a friend.</w:t>
       </w:r>
     </w:p>
@@ -501,12 +590,66 @@
         <w:t xml:space="preserve"> </w:t>
       </w:r>
       <w:r>
-        <w:t>with bad character. But, he loved his job. Moreover, it was a good way to earn money. Talking about relationship with family</w:t>
+        <w:t>with bad character.</w:t>
       </w:r>
       <w:r>
         <w:t xml:space="preserve"> </w:t>
       </w:r>
       <w:r>
+        <w:t xml:space="preserve">If we speaking about relationship with citizens, he was </w:t>
+      </w:r>
+      <w:r>
+        <w:t>inconversable</w:t>
+      </w:r>
+      <w:r>
+        <w:t xml:space="preserve">, </w:t>
+      </w:r>
+      <w:r>
+        <w:t>taciturn</w:t>
+      </w:r>
+      <w:r>
+        <w:t xml:space="preserve">. Sometimes he is </w:t>
+      </w:r>
+    </w:p>
+    <w:p>
+      <w:pPr>
+        <w:pStyle w:val="a4"/>
+        <w:numPr>
+          <w:ilvl w:val="1"/>
+          <w:numId w:val="4"/>
+        </w:numPr>
+      </w:pPr>
+      <w:r>
+        <w:t>hot-tempered and rude</w:t>
+      </w:r>
+      <w:r>
+        <w:t xml:space="preserve">, </w:t>
+      </w:r>
+      <w:r>
+        <w:t xml:space="preserve">that is why in this town he </w:t>
+      </w:r>
+      <w:r>
+        <w:t>might</w:t>
+      </w:r>
+      <w:r>
+        <w:t xml:space="preserve"> have </w:t>
+      </w:r>
+      <w:r>
+        <w:t xml:space="preserve">few </w:t>
+      </w:r>
+      <w:r>
+        <w:t>foes</w:t>
+      </w:r>
+      <w:r>
+        <w:t xml:space="preserve">, especcially among drunks. He hate alcohol, it is one of his rules – to not drink alcohol, never… </w:t>
+      </w:r>
+      <w:r>
+        <w:t>But, he loved his job. Moreover, it was a good way to earn money. Talking about relationship with family</w:t>
+      </w:r>
+      <w:r>
+        <w:t xml:space="preserve"> </w:t>
+      </w:r>
+      <w:r>
         <w:t xml:space="preserve">I can say that he is a great husband and father. He provides them a good accomodation, always gives money for </w:t>
       </w:r>
       <w:r>
@@ -519,25 +662,25 @@
         <w:t xml:space="preserve"> </w:t>
       </w:r>
       <w:r>
-        <w:t xml:space="preserve">If we speaking about relationship with citizens, he was </w:t>
-      </w:r>
-      <w:r>
-        <w:t>inconversable</w:t>
-      </w:r>
-      <w:r>
-        <w:t xml:space="preserve">, </w:t>
-      </w:r>
-      <w:r>
-        <w:t>taciturn</w:t>
-      </w:r>
-      <w:r>
-        <w:t xml:space="preserve">, that is why in this town he didn’t have </w:t>
-      </w:r>
-      <w:r>
-        <w:t>foes</w:t>
-      </w:r>
-      <w:r>
-        <w:t>.</w:t>
+        <w:t>(he looks stressed, but maybe because of tragedy</w:t>
+      </w:r>
+      <w:r>
+        <w:rPr>
+          <w:lang w:val="uk-UA"/>
+        </w:rPr>
+        <w:t>/</w:t>
+      </w:r>
+      <w:r>
+        <w:t xml:space="preserve"> </w:t>
+      </w:r>
+      <w:r>
+        <w:rPr>
+          <w:lang w:val="uk-UA"/>
+        </w:rPr>
+        <w:t>sorrow</w:t>
+      </w:r>
+      <w:r>
+        <w:t>)</w:t>
       </w:r>
     </w:p>
     <w:p>
@@ -722,6 +865,27 @@
       <w:r>
         <w:t>and I am grateful to him for that.</w:t>
       </w:r>
+      <w:r>
+        <w:t xml:space="preserve"> (she looks stressed, but maybe because of tragedy</w:t>
+      </w:r>
+      <w:r>
+        <w:rPr>
+          <w:lang w:val="uk-UA"/>
+        </w:rPr>
+        <w:t>/</w:t>
+      </w:r>
+      <w:r>
+        <w:t xml:space="preserve"> </w:t>
+      </w:r>
+      <w:r>
+        <w:rPr>
+          <w:lang w:val="uk-UA"/>
+        </w:rPr>
+        <w:t>sorrow</w:t>
+      </w:r>
+      <w:r>
+        <w:t>)</w:t>
+      </w:r>
     </w:p>
     <w:p>
       <w:pPr>
@@ -746,6 +910,33 @@
       <w:r>
         <w:t>Together with my son I visited my friend. We was there from 15:00 to 19, oh, no, to 22:00. Afterwards my son went to the shop and I went in the opposide direction, to home.  There I found my poor Klinton…</w:t>
       </w:r>
+      <w:r>
+        <w:rPr>
+          <w:lang w:val="uk-UA"/>
+        </w:rPr>
+        <w:t xml:space="preserve"> </w:t>
+      </w:r>
+      <w:r>
+        <w:t>(she looks stressed, but maybe because of tragedy</w:t>
+      </w:r>
+      <w:r>
+        <w:rPr>
+          <w:lang w:val="uk-UA"/>
+        </w:rPr>
+        <w:t>/</w:t>
+      </w:r>
+      <w:r>
+        <w:t xml:space="preserve"> </w:t>
+      </w:r>
+      <w:r>
+        <w:rPr>
+          <w:lang w:val="uk-UA"/>
+        </w:rPr>
+        <w:t>sorrow</w:t>
+      </w:r>
+      <w:r>
+        <w:t>)</w:t>
+      </w:r>
     </w:p>
     <w:p>
       <w:pPr>
@@ -790,149 +981,8 @@
     </w:p>
     <w:p>
       <w:r>
+        <w:lastRenderedPageBreak/>
         <w:t>*Telephone activated, Map activated, Office activated, Pier activated*.</w:t>
-      </w:r>
-    </w:p>
-    <w:p>
-      <w:r>
-        <w:tab/>
-        <w:t>Items to touch:</w:t>
-      </w:r>
-    </w:p>
-    <w:p>
-      <w:pPr>
-        <w:pStyle w:val="a4"/>
-        <w:numPr>
-          <w:ilvl w:val="0"/>
-          <w:numId w:val="7"/>
-        </w:numPr>
-      </w:pPr>
-      <w:r>
-        <w:t>Shoe marks</w:t>
-      </w:r>
-    </w:p>
-    <w:p>
-      <w:pPr>
-        <w:pStyle w:val="a4"/>
-        <w:numPr>
-          <w:ilvl w:val="1"/>
-          <w:numId w:val="7"/>
-        </w:numPr>
-      </w:pPr>
-      <w:r>
-        <w:t xml:space="preserve">“Hmm, big size. They are so wet and dirty. </w:t>
-      </w:r>
-      <w:r>
-        <w:t xml:space="preserve">No wonder, because it was raining yesterday. </w:t>
-      </w:r>
-      <w:r>
-        <w:t>If you look at them accurate you can notice that the toe of the boot hardly touched the floor</w:t>
-      </w:r>
-      <w:r>
-        <w:t xml:space="preserve">. </w:t>
-      </w:r>
-      <w:r>
-        <w:t>Also, steps are very gradual, killer was not worried at all. Strange, very strange</w:t>
-      </w:r>
-      <w:r>
-        <w:t>”</w:t>
-      </w:r>
-    </w:p>
-    <w:p>
-      <w:pPr>
-        <w:pStyle w:val="a4"/>
-        <w:numPr>
-          <w:ilvl w:val="0"/>
-          <w:numId w:val="7"/>
-        </w:numPr>
-      </w:pPr>
-      <w:r>
-        <w:t>Harpoon</w:t>
-      </w:r>
-    </w:p>
-    <w:p>
-      <w:pPr>
-        <w:pStyle w:val="a4"/>
-        <w:numPr>
-          <w:ilvl w:val="1"/>
-          <w:numId w:val="7"/>
-        </w:numPr>
-      </w:pPr>
-      <w:r>
-        <w:lastRenderedPageBreak/>
-        <w:t>“What a strength is needed to nail a person with harpoon. It can’t be a woman.”</w:t>
-      </w:r>
-    </w:p>
-    <w:p>
-      <w:pPr>
-        <w:pStyle w:val="a4"/>
-        <w:numPr>
-          <w:ilvl w:val="0"/>
-          <w:numId w:val="7"/>
-        </w:numPr>
-      </w:pPr>
-      <w:r>
-        <w:t>Message holded with fishing hook</w:t>
-      </w:r>
-    </w:p>
-    <w:p>
-      <w:pPr>
-        <w:pStyle w:val="a4"/>
-        <w:numPr>
-          <w:ilvl w:val="1"/>
-          <w:numId w:val="7"/>
-        </w:numPr>
-      </w:pPr>
-      <w:r>
-        <w:t>“Fishing hook, how interesting. Usually killers make it with knife. Probably he took a hook here, in the seaman house, but those shoe marks…”</w:t>
-      </w:r>
-    </w:p>
-    <w:p>
-      <w:pPr>
-        <w:pStyle w:val="a4"/>
-        <w:numPr>
-          <w:ilvl w:val="1"/>
-          <w:numId w:val="7"/>
-        </w:numPr>
-      </w:pPr>
-      <w:r>
-        <w:t>The message: “</w:t>
-      </w:r>
-      <w:r>
-        <w:t>You are not a big fish!</w:t>
-      </w:r>
-      <w:r>
-        <w:t>” or “S</w:t>
-      </w:r>
-      <w:r>
-        <w:t>tay out of my business!”</w:t>
-      </w:r>
-      <w:r>
-        <w:t xml:space="preserve"> (second is stupid cuz he had already killed Klinton)</w:t>
-      </w:r>
-    </w:p>
-    <w:p>
-      <w:r>
-        <w:t>Policeman: It is not clear, right, Pier? Something is wrong here, I feel it. Take a number of his vital, take a minute to talk with him. When you are ready to tell who is a killer – call me!</w:t>
-      </w:r>
-    </w:p>
-    <w:p>
-      <w:pPr>
-        <w:rPr>
-          <w:b/>
-        </w:rPr>
-      </w:pPr>
-      <w:r>
-        <w:rPr>
-          <w:b/>
-        </w:rPr>
-        <w:t>Stage 3</w:t>
-      </w:r>
-      <w:r>
-        <w:rPr>
-          <w:b/>
-        </w:rPr>
-        <w:t>.</w:t>
       </w:r>
     </w:p>
     <w:p>
@@ -999,18 +1049,1358 @@
         <w:rPr>
           <w:b/>
         </w:rPr>
+        <w:t xml:space="preserve">Location: </w:t>
+      </w:r>
+      <w:r>
+        <w:rPr>
+          <w:b/>
+        </w:rPr>
+        <w:t>Klintons’ Home</w:t>
+      </w:r>
+    </w:p>
+    <w:p>
+      <w:r>
+        <w:t>Items to touch:</w:t>
+      </w:r>
+    </w:p>
+    <w:p>
+      <w:pPr>
+        <w:pStyle w:val="a4"/>
+        <w:numPr>
+          <w:ilvl w:val="0"/>
+          <w:numId w:val="7"/>
+        </w:numPr>
+      </w:pPr>
+      <w:r>
+        <w:t>Shoe marks</w:t>
+      </w:r>
+    </w:p>
+    <w:p>
+      <w:pPr>
+        <w:pStyle w:val="a4"/>
+        <w:numPr>
+          <w:ilvl w:val="1"/>
+          <w:numId w:val="7"/>
+        </w:numPr>
+      </w:pPr>
+      <w:r>
+        <w:t>“Hmm, big size</w:t>
+      </w:r>
+      <w:r>
+        <w:t>, probably 41-43</w:t>
+      </w:r>
+      <w:r>
+        <w:t xml:space="preserve">. They are so wet and dirty. </w:t>
+      </w:r>
+      <w:r>
+        <w:t xml:space="preserve">No wonder, because it was raining yesterday. </w:t>
+      </w:r>
+      <w:r>
+        <w:t>If you look at them accurate you can notice that the toe of the boot hardly touched the floor</w:t>
+      </w:r>
+      <w:r>
+        <w:t xml:space="preserve">. </w:t>
+      </w:r>
+      <w:r>
+        <w:t>Also, steps are very gradual, killer was not worried at all. Strange, very strange</w:t>
+      </w:r>
+      <w:r>
+        <w:t>”</w:t>
+      </w:r>
+    </w:p>
+    <w:p>
+      <w:pPr>
+        <w:pStyle w:val="a4"/>
+        <w:numPr>
+          <w:ilvl w:val="0"/>
+          <w:numId w:val="7"/>
+        </w:numPr>
+      </w:pPr>
+      <w:r>
+        <w:t>Harpoon</w:t>
+      </w:r>
+    </w:p>
+    <w:p>
+      <w:pPr>
+        <w:pStyle w:val="a4"/>
+        <w:numPr>
+          <w:ilvl w:val="1"/>
+          <w:numId w:val="7"/>
+        </w:numPr>
+      </w:pPr>
+      <w:r>
+        <w:t>“What a strength is needed to nail a person with harpoon. It can’t be a woman.”</w:t>
+      </w:r>
+    </w:p>
+    <w:p>
+      <w:pPr>
+        <w:pStyle w:val="a4"/>
+        <w:numPr>
+          <w:ilvl w:val="0"/>
+          <w:numId w:val="7"/>
+        </w:numPr>
+      </w:pPr>
+      <w:r>
+        <w:t>Message holded with fishing hook</w:t>
+      </w:r>
+    </w:p>
+    <w:p>
+      <w:pPr>
+        <w:pStyle w:val="a4"/>
+        <w:numPr>
+          <w:ilvl w:val="1"/>
+          <w:numId w:val="7"/>
+        </w:numPr>
+      </w:pPr>
+      <w:r>
+        <w:t>“Fishing hook, how interesting. Usually killers make it with knife. Probably he took a hook here, in the seaman house, but those shoe marks…”</w:t>
+      </w:r>
+    </w:p>
+    <w:p>
+      <w:pPr>
+        <w:pStyle w:val="a4"/>
+        <w:numPr>
+          <w:ilvl w:val="1"/>
+          <w:numId w:val="7"/>
+        </w:numPr>
+      </w:pPr>
+      <w:r>
+        <w:t>The message: “</w:t>
+      </w:r>
+      <w:r>
+        <w:t>You are not a big fish!</w:t>
+      </w:r>
+      <w:r>
+        <w:t>” or “S</w:t>
+      </w:r>
+      <w:r>
+        <w:t>tay out of my business!”</w:t>
+      </w:r>
+      <w:r>
+        <w:t xml:space="preserve"> (second is stupid cuz he had already killed Klinton)</w:t>
+      </w:r>
+    </w:p>
+    <w:p>
+      <w:r>
+        <w:t>Policeman: It is not clear, right, Pier? Something is wrong here, I feel it. Take a number of his vital, take a minute to talk with him. When you are ready to tell who is a killer – call me!</w:t>
+      </w:r>
+    </w:p>
+    <w:p/>
+    <w:p>
+      <w:pPr>
+        <w:rPr>
+          <w:b/>
+        </w:rPr>
+      </w:pPr>
+      <w:r>
+        <w:rPr>
+          <w:b/>
+        </w:rPr>
         <w:t>Location: Pier</w:t>
       </w:r>
     </w:p>
     <w:p>
       <w:r>
+        <w:t>Items to touch:</w:t>
+      </w:r>
+    </w:p>
+    <w:p>
+      <w:pPr>
+        <w:pStyle w:val="a4"/>
+        <w:numPr>
+          <w:ilvl w:val="0"/>
+          <w:numId w:val="11"/>
+        </w:numPr>
+      </w:pPr>
+      <w:r>
+        <w:rPr>
+          <w:lang w:val="en-GB"/>
+        </w:rPr>
+        <w:t>Shoe</w:t>
+      </w:r>
+    </w:p>
+    <w:p>
+      <w:pPr>
+        <w:pStyle w:val="a4"/>
+        <w:numPr>
+          <w:ilvl w:val="1"/>
+          <w:numId w:val="11"/>
+        </w:numPr>
+      </w:pPr>
+      <w:r>
+        <w:rPr>
+          <w:lang w:val="en-GB"/>
+        </w:rPr>
+        <w:t>“Hmm, interesting. That size may suit the marks on the floor.”</w:t>
+      </w:r>
+      <w:r>
+        <w:rPr>
+          <w:lang w:val="en-GB"/>
+        </w:rPr>
+        <w:t xml:space="preserve">   *Line opened to ask rival about trown shoe. You can show it to him*</w:t>
+      </w:r>
+    </w:p>
+    <w:p>
+      <w:r>
+        <w:t>Dialog</w:t>
+      </w:r>
+      <w:r>
+        <w:t>s</w:t>
+      </w:r>
+      <w:r>
+        <w:t>:</w:t>
+      </w:r>
+    </w:p>
+    <w:p>
+      <w:pPr>
+        <w:pStyle w:val="a4"/>
+        <w:numPr>
+          <w:ilvl w:val="0"/>
+          <w:numId w:val="12"/>
+        </w:numPr>
+      </w:pPr>
+      <w:r>
+        <w:t>Drunk-man Dude: (</w:t>
+      </w:r>
+      <w:r>
+        <w:t>Alcohol speach</w:t>
+      </w:r>
+      <w:r>
+        <w:t>)</w:t>
+      </w:r>
+    </w:p>
+    <w:p>
+      <w:pPr>
+        <w:pStyle w:val="a4"/>
+        <w:numPr>
+          <w:ilvl w:val="1"/>
+          <w:numId w:val="12"/>
+        </w:numPr>
+      </w:pPr>
+      <w:r>
+        <w:t>Stage 1</w:t>
+      </w:r>
+    </w:p>
+    <w:p>
+      <w:pPr>
+        <w:pStyle w:val="a4"/>
+        <w:numPr>
+          <w:ilvl w:val="1"/>
+          <w:numId w:val="12"/>
+        </w:numPr>
+      </w:pPr>
+      <w:r>
+        <w:t>Hi, I am detectie Pier, may I ask you a couple of questions?</w:t>
+      </w:r>
+    </w:p>
+    <w:p>
+      <w:pPr>
+        <w:pStyle w:val="a4"/>
+        <w:numPr>
+          <w:ilvl w:val="1"/>
+          <w:numId w:val="12"/>
+        </w:numPr>
+      </w:pPr>
+      <w:r>
+        <w:t>Oh, man, fuck off, please. Why are you still here? Fuck off!</w:t>
+      </w:r>
+    </w:p>
+    <w:p>
+      <w:pPr>
+        <w:pStyle w:val="a4"/>
+        <w:numPr>
+          <w:ilvl w:val="1"/>
+          <w:numId w:val="12"/>
+        </w:numPr>
+      </w:pPr>
+      <w:r>
+        <w:t>Stage 2</w:t>
+      </w:r>
+    </w:p>
+    <w:p>
+      <w:pPr>
+        <w:pStyle w:val="a4"/>
+        <w:numPr>
+          <w:ilvl w:val="1"/>
+          <w:numId w:val="12"/>
+        </w:numPr>
+      </w:pPr>
+      <w:r>
+        <w:t>How can I call you?</w:t>
+      </w:r>
+    </w:p>
+    <w:p>
+      <w:pPr>
+        <w:pStyle w:val="a4"/>
+        <w:numPr>
+          <w:ilvl w:val="1"/>
+          <w:numId w:val="12"/>
+        </w:numPr>
+      </w:pPr>
+      <w:r>
+        <w:t>*</w:t>
+      </w:r>
+      <w:r>
+        <w:rPr>
+          <w:lang w:val="uk-UA"/>
+        </w:rPr>
+        <w:t>икает*</w:t>
+      </w:r>
+      <w:r>
+        <w:t>Dude</w:t>
+      </w:r>
+    </w:p>
+    <w:p>
+      <w:pPr>
+        <w:pStyle w:val="a4"/>
+        <w:numPr>
+          <w:ilvl w:val="1"/>
+          <w:numId w:val="12"/>
+        </w:numPr>
+      </w:pPr>
+      <w:r>
+        <w:lastRenderedPageBreak/>
+        <w:t>Stage 3</w:t>
+      </w:r>
+    </w:p>
+    <w:p>
+      <w:pPr>
+        <w:pStyle w:val="a4"/>
+        <w:numPr>
+          <w:ilvl w:val="1"/>
+          <w:numId w:val="12"/>
+        </w:numPr>
+      </w:pPr>
+      <w:r>
+        <w:t>I am investigating</w:t>
+      </w:r>
+      <w:r>
+        <w:rPr>
+          <w:lang w:val="uk-UA"/>
+        </w:rPr>
+        <w:t xml:space="preserve"> </w:t>
+      </w:r>
+      <w:r>
+        <w:t>a murder case of a seaman Klinton…</w:t>
+      </w:r>
+    </w:p>
+    <w:p>
+      <w:pPr>
+        <w:pStyle w:val="a4"/>
+        <w:numPr>
+          <w:ilvl w:val="1"/>
+          <w:numId w:val="12"/>
+        </w:numPr>
+      </w:pPr>
+      <w:r>
+        <w:t>I didn't steal anything</w:t>
+      </w:r>
+      <w:r>
+        <w:t xml:space="preserve">! You will not proof it! (he steal somethin from Klintons home) </w:t>
+      </w:r>
+      <w:r>
+        <w:tab/>
+      </w:r>
+      <w:r>
+        <w:tab/>
+        <w:t>*Line to ask about steal opened for seaman family*</w:t>
+      </w:r>
+    </w:p>
+    <w:p>
+      <w:pPr>
+        <w:pStyle w:val="a4"/>
+        <w:numPr>
+          <w:ilvl w:val="1"/>
+          <w:numId w:val="12"/>
+        </w:numPr>
+      </w:pPr>
+      <w:r>
+        <w:t>Stage 4</w:t>
+      </w:r>
+    </w:p>
+    <w:p>
+      <w:pPr>
+        <w:pStyle w:val="a4"/>
+        <w:numPr>
+          <w:ilvl w:val="1"/>
+          <w:numId w:val="12"/>
+        </w:numPr>
+      </w:pPr>
+      <w:r>
+        <w:t>What did you steal?</w:t>
+      </w:r>
+    </w:p>
+    <w:p>
+      <w:pPr>
+        <w:pStyle w:val="a4"/>
+        <w:numPr>
+          <w:ilvl w:val="1"/>
+          <w:numId w:val="12"/>
+        </w:numPr>
+      </w:pPr>
+      <w:r>
+        <w:t>No, I didn’t steal anything! No one knows it! And you will not proof that I steal something!</w:t>
+      </w:r>
+    </w:p>
+    <w:p>
+      <w:pPr>
+        <w:pStyle w:val="a4"/>
+        <w:numPr>
+          <w:ilvl w:val="1"/>
+          <w:numId w:val="12"/>
+        </w:numPr>
+      </w:pPr>
+      <w:r>
+        <w:t>Where were you in span of time from 18:00 to 23:00?</w:t>
+      </w:r>
+    </w:p>
+    <w:p>
+      <w:pPr>
+        <w:pStyle w:val="a4"/>
+        <w:numPr>
+          <w:ilvl w:val="1"/>
+          <w:numId w:val="12"/>
+        </w:numPr>
+      </w:pPr>
+      <w:r>
+        <w:t>I was in the bar and this is not your business. (He looks stressed)</w:t>
+      </w:r>
+    </w:p>
+    <w:p>
+      <w:pPr>
+        <w:pStyle w:val="a4"/>
+        <w:numPr>
+          <w:ilvl w:val="1"/>
+          <w:numId w:val="12"/>
+        </w:numPr>
+      </w:pPr>
+      <w:r>
+        <w:t>Where do you get money to drink?</w:t>
+      </w:r>
+    </w:p>
+    <w:p>
+      <w:pPr>
+        <w:pStyle w:val="a4"/>
+        <w:numPr>
+          <w:ilvl w:val="1"/>
+          <w:numId w:val="12"/>
+        </w:numPr>
+      </w:pPr>
+      <w:r>
+        <w:t>It is not youe problem, motherfucker! (He looks stressed)</w:t>
+      </w:r>
+    </w:p>
+    <w:p>
+      <w:pPr>
+        <w:pStyle w:val="a4"/>
+        <w:numPr>
+          <w:ilvl w:val="1"/>
+          <w:numId w:val="12"/>
+        </w:numPr>
+      </w:pPr>
+      <w:r>
+        <w:t>Did you know a seaman Klinton?</w:t>
+      </w:r>
+    </w:p>
+    <w:p>
+      <w:pPr>
+        <w:pStyle w:val="a4"/>
+        <w:numPr>
+          <w:ilvl w:val="1"/>
+          <w:numId w:val="12"/>
+        </w:numPr>
+      </w:pPr>
+      <w:r>
+        <w:t>Yes, he is fucking mutherfuckers’ asshole! (option: and bullshit, shity-shity shit, FUCK!!! )</w:t>
+      </w:r>
+    </w:p>
+    <w:p>
+      <w:pPr>
+        <w:pStyle w:val="a4"/>
+        <w:numPr>
+          <w:ilvl w:val="1"/>
+          <w:numId w:val="12"/>
+        </w:numPr>
+      </w:pPr>
+      <w:r>
+        <w:t>Do you always drunk?</w:t>
+      </w:r>
+    </w:p>
+    <w:p>
+      <w:pPr>
+        <w:pStyle w:val="a4"/>
+        <w:numPr>
+          <w:ilvl w:val="1"/>
+          <w:numId w:val="12"/>
+        </w:numPr>
+      </w:pPr>
+      <w:r>
+        <w:t>As fuck!</w:t>
+      </w:r>
+    </w:p>
+    <w:p>
+      <w:pPr>
         <w:rPr>
           <w:b/>
         </w:rPr>
-        <w:tab/>
+      </w:pPr>
+    </w:p>
+    <w:p>
+      <w:pPr>
+        <w:rPr>
+          <w:b/>
+        </w:rPr>
+      </w:pPr>
+      <w:r>
+        <w:rPr>
+          <w:b/>
+        </w:rPr>
+        <w:t>Location: Office</w:t>
+      </w:r>
+    </w:p>
+    <w:p>
+      <w:r>
+        <w:t>Dialogs:</w:t>
+      </w:r>
+    </w:p>
+    <w:p>
+      <w:r>
+        <w:rPr>
+          <w:u w:val="single"/>
+        </w:rPr>
+        <w:t>Rival</w:t>
+      </w:r>
+      <w:r>
+        <w:rPr>
+          <w:u w:val="single"/>
+        </w:rPr>
+        <w:t xml:space="preserve"> Kira:</w:t>
+      </w:r>
+    </w:p>
+    <w:p>
+      <w:pPr>
+        <w:pStyle w:val="a4"/>
+        <w:numPr>
+          <w:ilvl w:val="0"/>
+          <w:numId w:val="9"/>
+        </w:numPr>
+      </w:pPr>
+      <w:r>
+        <w:t>Stage 1</w:t>
+      </w:r>
+    </w:p>
+    <w:p>
+      <w:pPr>
+        <w:pStyle w:val="a4"/>
+        <w:numPr>
+          <w:ilvl w:val="0"/>
+          <w:numId w:val="9"/>
+        </w:numPr>
+      </w:pPr>
+      <w:r>
+        <w:t>What is your shoe size, Kira?</w:t>
+      </w:r>
+    </w:p>
+    <w:p>
+      <w:pPr>
+        <w:pStyle w:val="a4"/>
+        <w:numPr>
+          <w:ilvl w:val="0"/>
+          <w:numId w:val="9"/>
+        </w:numPr>
+      </w:pPr>
+      <w:r>
+        <w:t>Around 42, why is it matter?</w:t>
+      </w:r>
+    </w:p>
+    <w:p>
+      <w:pPr>
+        <w:pStyle w:val="a4"/>
+        <w:numPr>
+          <w:ilvl w:val="0"/>
+          <w:numId w:val="9"/>
+        </w:numPr>
+      </w:pPr>
+      <w:r>
+        <w:t>*Line 1*</w:t>
+      </w:r>
+      <w:r>
+        <w:t>(if you found a shoe) Look. Is it your shoe?</w:t>
+      </w:r>
+    </w:p>
+    <w:p>
+      <w:pPr>
+        <w:pStyle w:val="a4"/>
+        <w:numPr>
+          <w:ilvl w:val="0"/>
+          <w:numId w:val="9"/>
+        </w:numPr>
+      </w:pPr>
+      <w:r>
+        <w:t xml:space="preserve">Oh, God! Yes, it is mine! Where did you find it? I </w:t>
+      </w:r>
+      <w:r>
+        <w:t>thought</w:t>
+      </w:r>
+      <w:r>
+        <w:t xml:space="preserve"> I lost them!</w:t>
+      </w:r>
+    </w:p>
+    <w:p>
+      <w:pPr>
+        <w:pStyle w:val="a4"/>
+        <w:numPr>
+          <w:ilvl w:val="0"/>
+          <w:numId w:val="9"/>
+        </w:numPr>
+      </w:pPr>
+      <w:r>
+        <w:t xml:space="preserve">We found them in the sea… And the shoe marks </w:t>
+      </w:r>
+      <w:r>
+        <w:t>match the sole of this shoe</w:t>
+      </w:r>
+      <w:r>
+        <w:rPr>
+          <w:lang w:val="uk-UA"/>
+        </w:rPr>
+        <w:t xml:space="preserve">. </w:t>
+      </w:r>
+      <w:r>
+        <w:t xml:space="preserve">Kira, this is enaugh to catch you. Do you want to </w:t>
+      </w:r>
+      <w:r>
+        <w:t>confess what you did?</w:t>
+      </w:r>
+    </w:p>
+    <w:p>
+      <w:pPr>
+        <w:pStyle w:val="a4"/>
+        <w:numPr>
+          <w:ilvl w:val="0"/>
+          <w:numId w:val="9"/>
+        </w:numPr>
+      </w:pPr>
+      <w:r>
+        <w:t>What??? Are you crazy? I haven’t done this! It’s a madness! I don’t know why my shoe suits the marks but it was not me, I swear! (He looks very stressed)</w:t>
+      </w:r>
+    </w:p>
+    <w:p>
+      <w:pPr>
+        <w:pStyle w:val="a4"/>
+        <w:numPr>
+          <w:ilvl w:val="0"/>
+          <w:numId w:val="9"/>
+        </w:numPr>
+      </w:pPr>
+      <w:r>
+        <w:t xml:space="preserve">You have enaugh </w:t>
+      </w:r>
+      <w:r>
+        <w:t xml:space="preserve">strength to pin body to the wall using </w:t>
+      </w:r>
+      <w:r>
+        <w:t>harpoon</w:t>
+      </w:r>
+      <w:r>
+        <w:t>, you are a good fisher as Klinot was.</w:t>
+      </w:r>
+    </w:p>
+    <w:p>
+      <w:pPr>
+        <w:pStyle w:val="a4"/>
+        <w:numPr>
+          <w:ilvl w:val="0"/>
+          <w:numId w:val="9"/>
+        </w:numPr>
+      </w:pPr>
+      <w:r>
+        <w:t xml:space="preserve">God damn! It wasn’t me!  I would never killed a man! </w:t>
+      </w:r>
+      <w:r>
+        <w:t>(He looks very stressed)</w:t>
+      </w:r>
+      <w:r>
+        <w:t xml:space="preserve"> *Line 1*</w:t>
+      </w:r>
+    </w:p>
+    <w:p>
+      <w:pPr>
+        <w:pStyle w:val="a4"/>
+        <w:numPr>
+          <w:ilvl w:val="0"/>
+          <w:numId w:val="9"/>
+        </w:numPr>
+      </w:pPr>
+      <w:r>
+        <w:t xml:space="preserve">*Line 2* What can you tell about your relationship with Klinton? </w:t>
+      </w:r>
+    </w:p>
+    <w:p>
+      <w:pPr>
+        <w:pStyle w:val="a4"/>
+        <w:numPr>
+          <w:ilvl w:val="0"/>
+          <w:numId w:val="9"/>
+        </w:numPr>
+      </w:pPr>
+      <w:r>
+        <w:t>Oh, I know that you want to use my answer as a motivation, but it was not me!</w:t>
+      </w:r>
+    </w:p>
+    <w:p>
+      <w:pPr>
+        <w:pStyle w:val="a4"/>
+        <w:numPr>
+          <w:ilvl w:val="0"/>
+          <w:numId w:val="9"/>
+        </w:numPr>
+      </w:pPr>
+      <w:r>
+        <w:t xml:space="preserve">Please, </w:t>
+      </w:r>
+      <w:r>
+        <w:t xml:space="preserve">keep calm and </w:t>
+      </w:r>
+      <w:r>
+        <w:t xml:space="preserve">tell me about your </w:t>
+      </w:r>
+      <w:r>
+        <w:t>relationship.</w:t>
+      </w:r>
+    </w:p>
+    <w:p>
+      <w:pPr>
+        <w:pStyle w:val="a4"/>
+        <w:numPr>
+          <w:ilvl w:val="0"/>
+          <w:numId w:val="9"/>
+        </w:numPr>
+      </w:pPr>
+      <w:r>
+        <w:t>Okay. *makes deep inhale, exhale*</w:t>
+      </w:r>
+      <w:r>
+        <w:t xml:space="preserve">. </w:t>
+      </w:r>
+      <w:r>
+        <w:t>We have been competitors since the first day of fishing.</w:t>
+      </w:r>
+      <w:r>
+        <w:t xml:space="preserve"> When one of us finished fishing earlier, </w:t>
+      </w:r>
+      <w:r>
+        <w:t>other takes less money for selling.</w:t>
+      </w:r>
+      <w:r>
+        <w:t xml:space="preserve"> </w:t>
+      </w:r>
+      <w:r>
+        <w:t xml:space="preserve">We argued a lot about this. </w:t>
+      </w:r>
+      <w:r>
+        <w:t>But I will not kill a man because of money! I am not such a person, detective, I swear!*Line 2*</w:t>
+      </w:r>
+    </w:p>
+    <w:p>
+      <w:pPr>
+        <w:pStyle w:val="a4"/>
+        <w:numPr>
+          <w:ilvl w:val="0"/>
+          <w:numId w:val="9"/>
+        </w:numPr>
+      </w:pPr>
+      <w:r>
+        <w:t>Where were you from 18:00 to 23:00?</w:t>
+      </w:r>
+    </w:p>
+    <w:p>
+      <w:pPr>
+        <w:pStyle w:val="a4"/>
+        <w:numPr>
+          <w:ilvl w:val="0"/>
+          <w:numId w:val="9"/>
+        </w:numPr>
+      </w:pPr>
+      <w:r>
+        <w:t xml:space="preserve">You will not believe me, but I was fishing, alone… Detective Pier, I understand that it looks like I am a killer, but it is not true. Please, </w:t>
+      </w:r>
+      <w:r>
+        <w:t>trust me, detective.</w:t>
+      </w:r>
+    </w:p>
+    <w:p/>
+    <w:p>
+      <w:pPr>
+        <w:rPr>
+          <w:u w:val="single"/>
+        </w:rPr>
+      </w:pPr>
+      <w:r>
+        <w:rPr>
+          <w:u w:val="single"/>
+        </w:rPr>
+        <w:t xml:space="preserve">Kid </w:t>
+      </w:r>
+      <w:r>
+        <w:rPr>
+          <w:u w:val="single"/>
+        </w:rPr>
+        <w:t>Sally</w:t>
+      </w:r>
+      <w:r>
+        <w:rPr>
+          <w:u w:val="single"/>
+        </w:rPr>
+        <w:t>:</w:t>
+      </w:r>
+    </w:p>
+    <w:p>
+      <w:pPr>
+        <w:pStyle w:val="a4"/>
+        <w:numPr>
+          <w:ilvl w:val="0"/>
+          <w:numId w:val="9"/>
+        </w:numPr>
+      </w:pPr>
+      <w:r>
+        <w:t>Stage 1</w:t>
+      </w:r>
+    </w:p>
+    <w:p>
+      <w:pPr>
+        <w:pStyle w:val="a4"/>
+        <w:numPr>
+          <w:ilvl w:val="0"/>
+          <w:numId w:val="9"/>
+        </w:numPr>
+      </w:pPr>
+      <w:r>
+        <w:t xml:space="preserve">Hi, kid. </w:t>
+      </w:r>
+      <w:r>
+        <w:t>let's get acquainted</w:t>
+      </w:r>
+      <w:r>
+        <w:t xml:space="preserve">. Let’s start with your name. </w:t>
+      </w:r>
+    </w:p>
+    <w:p>
+      <w:pPr>
+        <w:pStyle w:val="a4"/>
+        <w:numPr>
+          <w:ilvl w:val="0"/>
+          <w:numId w:val="9"/>
+        </w:numPr>
+      </w:pPr>
+      <w:r>
+        <w:t>Hello. I am Sally. (He looks stressed)</w:t>
+      </w:r>
+    </w:p>
+    <w:p>
+      <w:pPr>
+        <w:pStyle w:val="a4"/>
+        <w:numPr>
+          <w:ilvl w:val="0"/>
+          <w:numId w:val="9"/>
+        </w:numPr>
+      </w:pPr>
+      <w:r>
+        <w:t>Stage 2</w:t>
+      </w:r>
+    </w:p>
+    <w:p>
+      <w:pPr>
+        <w:pStyle w:val="a4"/>
+        <w:numPr>
+          <w:ilvl w:val="0"/>
+          <w:numId w:val="9"/>
+        </w:numPr>
+      </w:pPr>
+      <w:r>
+        <w:t>How old are you, Sally?</w:t>
+      </w:r>
+    </w:p>
+    <w:p>
+      <w:pPr>
+        <w:pStyle w:val="a4"/>
+        <w:numPr>
+          <w:ilvl w:val="0"/>
+          <w:numId w:val="9"/>
+        </w:numPr>
+      </w:pPr>
+      <w:r>
+        <w:t>I am 11. (He looks less stressed now)</w:t>
+      </w:r>
+    </w:p>
+    <w:p>
+      <w:pPr>
+        <w:pStyle w:val="a4"/>
+        <w:numPr>
+          <w:ilvl w:val="0"/>
+          <w:numId w:val="9"/>
+        </w:numPr>
+      </w:pPr>
+      <w:r>
+        <w:t>Stage 3</w:t>
+      </w:r>
+    </w:p>
+    <w:p>
+      <w:pPr>
+        <w:pStyle w:val="a4"/>
+        <w:numPr>
+          <w:ilvl w:val="0"/>
+          <w:numId w:val="9"/>
+        </w:numPr>
+      </w:pPr>
+      <w:r>
+        <w:t>Do you have something to tell me?</w:t>
+      </w:r>
+    </w:p>
+    <w:p>
+      <w:pPr>
+        <w:pStyle w:val="a4"/>
+        <w:numPr>
+          <w:ilvl w:val="0"/>
+          <w:numId w:val="9"/>
+        </w:numPr>
+      </w:pPr>
+      <w:r>
+        <w:t>*long silence*(He is thinking) Mommy lies.</w:t>
+      </w:r>
+    </w:p>
+    <w:p>
+      <w:pPr>
+        <w:pStyle w:val="a4"/>
+        <w:numPr>
+          <w:ilvl w:val="0"/>
+          <w:numId w:val="9"/>
+        </w:numPr>
+      </w:pPr>
+      <w:r>
+        <w:t>When mommy lied, Sally?</w:t>
+      </w:r>
+    </w:p>
+    <w:p>
+      <w:pPr>
+        <w:pStyle w:val="a4"/>
+        <w:numPr>
+          <w:ilvl w:val="0"/>
+          <w:numId w:val="9"/>
+        </w:numPr>
+      </w:pPr>
+      <w:r>
+        <w:t>*silence*(he looks very stressed)</w:t>
+      </w:r>
+    </w:p>
+    <w:p>
+      <w:pPr>
+        <w:pStyle w:val="a4"/>
+        <w:numPr>
+          <w:ilvl w:val="0"/>
+          <w:numId w:val="9"/>
+        </w:numPr>
+      </w:pPr>
+      <w:r>
+        <w:t>Let’s talk about it later, okay?</w:t>
+      </w:r>
+    </w:p>
+    <w:p>
+      <w:pPr>
+        <w:pStyle w:val="a4"/>
+        <w:numPr>
+          <w:ilvl w:val="0"/>
+          <w:numId w:val="9"/>
+        </w:numPr>
+      </w:pPr>
+      <w:r>
+        <w:t>*</w:t>
+      </w:r>
+      <w:r>
+        <w:t xml:space="preserve"> nods as a response</w:t>
+      </w:r>
+      <w:r>
+        <w:t xml:space="preserve"> *</w:t>
+      </w:r>
+    </w:p>
+    <w:p>
+      <w:pPr>
+        <w:pStyle w:val="a4"/>
+        <w:numPr>
+          <w:ilvl w:val="0"/>
+          <w:numId w:val="9"/>
+        </w:numPr>
+      </w:pPr>
+      <w:r>
+        <w:t>Stage 4</w:t>
+      </w:r>
+    </w:p>
+    <w:p>
+      <w:pPr>
+        <w:pStyle w:val="a4"/>
+        <w:numPr>
+          <w:ilvl w:val="0"/>
+          <w:numId w:val="9"/>
+        </w:numPr>
+      </w:pPr>
+      <w:r>
+        <w:t>When did you do to the shop?</w:t>
+      </w:r>
+    </w:p>
+    <w:p>
+      <w:pPr>
+        <w:pStyle w:val="a4"/>
+        <w:numPr>
+          <w:ilvl w:val="0"/>
+          <w:numId w:val="9"/>
+        </w:numPr>
+      </w:pPr>
+      <w:r>
+        <w:t>I don’t remember. It was near to 20:00 I think.</w:t>
+      </w:r>
+    </w:p>
+    <w:p>
+      <w:pPr>
+        <w:pStyle w:val="a4"/>
+        <w:numPr>
+          <w:ilvl w:val="0"/>
+          <w:numId w:val="9"/>
+        </w:numPr>
+      </w:pPr>
+      <w:r>
+        <w:t>Was your father nice to you?</w:t>
+      </w:r>
+    </w:p>
+    <w:p>
+      <w:pPr>
+        <w:pStyle w:val="a4"/>
+        <w:numPr>
+          <w:ilvl w:val="0"/>
+          <w:numId w:val="9"/>
+        </w:numPr>
+      </w:pPr>
+      <w:r>
+        <w:t xml:space="preserve">Mommy says that daddy is good. But he often screamed at us and hit mommy… </w:t>
+      </w:r>
+    </w:p>
+    <w:p>
+      <w:pPr>
+        <w:rPr>
+          <w:u w:val="single"/>
+        </w:rPr>
+      </w:pPr>
+    </w:p>
+    <w:p>
+      <w:pPr>
+        <w:rPr>
+          <w:u w:val="single"/>
+        </w:rPr>
+      </w:pPr>
+      <w:r>
+        <w:rPr>
+          <w:u w:val="single"/>
+        </w:rPr>
+        <w:t>Widow Ann</w:t>
+      </w:r>
+      <w:r>
+        <w:rPr>
+          <w:u w:val="single"/>
+        </w:rPr>
+        <w:t>:</w:t>
+      </w:r>
+    </w:p>
+    <w:p>
+      <w:r>
+        <w:t xml:space="preserve">She lied about time. She lied about husbands’ behaviour. Actually, </w:t>
+      </w:r>
+      <w:r>
+        <w:t>she rigged up evidence against the person.</w:t>
+      </w:r>
+    </w:p>
+    <w:p>
+      <w:pPr>
+        <w:pStyle w:val="a4"/>
+        <w:numPr>
+          <w:ilvl w:val="0"/>
+          <w:numId w:val="14"/>
+        </w:numPr>
+      </w:pPr>
+      <w:r>
+        <w:t>Stage 1</w:t>
+      </w:r>
+    </w:p>
+    <w:p>
+      <w:pPr>
+        <w:pStyle w:val="a4"/>
+        <w:numPr>
+          <w:ilvl w:val="0"/>
+          <w:numId w:val="13"/>
+        </w:numPr>
+      </w:pPr>
+      <w:r>
+        <w:t xml:space="preserve">Could </w:t>
+      </w:r>
+      <w:r>
+        <w:t xml:space="preserve">you </w:t>
+      </w:r>
+      <w:r>
+        <w:t>remind</w:t>
+      </w:r>
+      <w:r>
+        <w:t xml:space="preserve"> how your</w:t>
+      </w:r>
+      <w:r>
+        <w:t xml:space="preserve"> relationship with husband</w:t>
+      </w:r>
+      <w:r>
+        <w:t>?</w:t>
+      </w:r>
+    </w:p>
+    <w:p>
+      <w:pPr>
+        <w:pStyle w:val="a4"/>
+        <w:numPr>
+          <w:ilvl w:val="0"/>
+          <w:numId w:val="13"/>
+        </w:numPr>
+      </w:pPr>
+      <w:r>
+        <w:t xml:space="preserve">Yes, detective. Umm, I don’t really know what to say. He was a good husband. He earned money and </w:t>
+      </w:r>
+      <w:r>
+        <w:t>brought</w:t>
+      </w:r>
+      <w:r>
+        <w:t xml:space="preserve"> all money to the family. (Looks stressed a bit)</w:t>
+      </w:r>
+    </w:p>
+    <w:p>
+      <w:pPr>
+        <w:pStyle w:val="a4"/>
+        <w:numPr>
+          <w:ilvl w:val="0"/>
+          <w:numId w:val="13"/>
+        </w:numPr>
+      </w:pPr>
+      <w:r>
+        <w:t>Where did you leave friends’ house?</w:t>
+      </w:r>
+    </w:p>
+    <w:p>
+      <w:pPr>
+        <w:pStyle w:val="a4"/>
+        <w:numPr>
+          <w:ilvl w:val="0"/>
+          <w:numId w:val="13"/>
+        </w:numPr>
+      </w:pPr>
+      <w:r>
+        <w:t>Let me think.. Around 22:00.</w:t>
+      </w:r>
+    </w:p>
+    <w:p>
+      <w:pPr>
+        <w:pStyle w:val="a4"/>
+        <w:numPr>
+          <w:ilvl w:val="0"/>
+          <w:numId w:val="13"/>
+        </w:numPr>
+      </w:pPr>
+      <w:r>
+        <w:t>(if you asked kid about time) Are you sure? Kid said other time?</w:t>
+      </w:r>
+    </w:p>
+    <w:p>
+      <w:pPr>
+        <w:pStyle w:val="a4"/>
+        <w:numPr>
+          <w:ilvl w:val="0"/>
+          <w:numId w:val="13"/>
+        </w:numPr>
+      </w:pPr>
+      <w:r>
+        <w:t xml:space="preserve">Emm, probably he just </w:t>
+      </w:r>
+      <w:r>
+        <w:rPr>
+          <w:lang w:val="en-GB"/>
+        </w:rPr>
+        <w:t>confused, he is only 11.</w:t>
+      </w:r>
+      <w:r>
+        <w:t xml:space="preserve"> (she looks really stre</w:t>
+      </w:r>
+      <w:r>
+        <w:t>s</w:t>
+      </w:r>
+      <w:r>
+        <w:t>sed, I am sure that she catched on lie)</w:t>
+      </w:r>
+    </w:p>
+    <w:p>
+      <w:pPr>
+        <w:pStyle w:val="a4"/>
+        <w:numPr>
+          <w:ilvl w:val="0"/>
+          <w:numId w:val="13"/>
+        </w:numPr>
+      </w:pPr>
+      <w:r>
+        <w:t>(if you speaked with Dude) Have you been robbed?</w:t>
+      </w:r>
+    </w:p>
+    <w:p>
+      <w:pPr>
+        <w:pStyle w:val="a4"/>
+        <w:numPr>
+          <w:ilvl w:val="0"/>
+          <w:numId w:val="13"/>
+        </w:numPr>
+      </w:pPr>
+      <w:r>
+        <w:t>Oh, yes. Few years ago someone s</w:t>
+      </w:r>
+      <w:r>
+        <w:t>omeone entered the house</w:t>
+      </w:r>
+      <w:r>
+        <w:t xml:space="preserve"> and steal money. A</w:t>
+      </w:r>
+      <w:r>
+        <w:t>ll things were scattered, but the police did not find the thief</w:t>
+      </w:r>
+      <w:r>
+        <w:t>. What a madness.</w:t>
+      </w:r>
+    </w:p>
+    <w:p>
+      <w:pPr>
+        <w:pStyle w:val="a4"/>
+        <w:numPr>
+          <w:ilvl w:val="0"/>
+          <w:numId w:val="13"/>
+        </w:numPr>
+      </w:pPr>
+      <w:r>
+        <w:t xml:space="preserve">(If you found a shoe) *Show her a shoe* </w:t>
+      </w:r>
+      <w:r>
+        <w:t>Do you remember this boot?</w:t>
+      </w:r>
+    </w:p>
+    <w:p>
+      <w:pPr>
+        <w:pStyle w:val="a4"/>
+        <w:numPr>
+          <w:ilvl w:val="0"/>
+          <w:numId w:val="13"/>
+        </w:numPr>
+      </w:pPr>
+      <w:r>
+        <w:t>Emm, what a strange question, detective Pier. Where did you get it? I see it for the first time! (She looked stressed)</w:t>
+      </w:r>
+    </w:p>
+    <w:p/>
+    <w:p>
+      <w:r>
+        <w:lastRenderedPageBreak/>
+        <w:t>Call the policeman:</w:t>
+      </w:r>
+    </w:p>
+    <w:p>
+      <w:pPr>
+        <w:pStyle w:val="a4"/>
+        <w:numPr>
+          <w:ilvl w:val="0"/>
+          <w:numId w:val="13"/>
+        </w:numPr>
+      </w:pPr>
+      <w:r>
+        <w:t>Hi</w:t>
+      </w:r>
+      <w:r>
+        <w:t>,</w:t>
+      </w:r>
+      <w:r>
+        <w:t xml:space="preserve"> detective Pier! H</w:t>
+      </w:r>
+      <w:r>
+        <w:t>ave you decided who the killer is?</w:t>
+      </w:r>
+    </w:p>
+    <w:p>
+      <w:pPr>
+        <w:pStyle w:val="a4"/>
+        <w:numPr>
+          <w:ilvl w:val="0"/>
+          <w:numId w:val="13"/>
+        </w:numPr>
+      </w:pPr>
+      <w:r>
+        <w:t xml:space="preserve">Yes, this is </w:t>
       </w:r>
       <w:bookmarkStart w:id="0" w:name="_GoBack"/>
       <w:bookmarkEnd w:id="0"/>
+    </w:p>
+    <w:p>
+      <w:pPr>
+        <w:pStyle w:val="a4"/>
+        <w:numPr>
+          <w:ilvl w:val="1"/>
+          <w:numId w:val="13"/>
+        </w:numPr>
+      </w:pPr>
+      <w:r>
+        <w:t>Kira</w:t>
+      </w:r>
+    </w:p>
+    <w:p>
+      <w:pPr>
+        <w:pStyle w:val="a4"/>
+        <w:numPr>
+          <w:ilvl w:val="1"/>
+          <w:numId w:val="13"/>
+        </w:numPr>
+      </w:pPr>
+      <w:r>
+        <w:t>Ann</w:t>
+      </w:r>
+    </w:p>
+    <w:p>
+      <w:pPr>
+        <w:pStyle w:val="a4"/>
+        <w:numPr>
+          <w:ilvl w:val="1"/>
+          <w:numId w:val="13"/>
+        </w:numPr>
+      </w:pPr>
+      <w:r>
+        <w:t>Sally</w:t>
+      </w:r>
+    </w:p>
+    <w:p>
+      <w:pPr>
+        <w:pStyle w:val="a4"/>
+        <w:numPr>
+          <w:ilvl w:val="1"/>
+          <w:numId w:val="13"/>
+        </w:numPr>
+      </w:pPr>
+      <w:r>
+        <w:t>Drunk-man dude (Real Killer)</w:t>
+      </w:r>
+    </w:p>
+    <w:p>
+      <w:pPr>
+        <w:pStyle w:val="a4"/>
+        <w:numPr>
+          <w:ilvl w:val="1"/>
+          <w:numId w:val="13"/>
+        </w:numPr>
+      </w:pPr>
+      <w:r>
+        <w:t>Peter</w:t>
+      </w:r>
     </w:p>
     <w:sectPr>
       <w:pgSz w:w="12240" w:h="15840"/>
@@ -1138,6 +2528,205 @@
     </w:lvl>
   </w:abstractNum>
   <w:abstractNum w:abstractNumId="1" w15:restartNumberingAfterBreak="0">
+    <w:nsid w:val="16EF7371"/>
+    <w:multiLevelType w:val="hybridMultilevel"/>
+    <w:tmpl w:val="5EA6A444"/>
+    <w:lvl w:ilvl="0" w:tplc="0409000F">
+      <w:start w:val="1"/>
+      <w:numFmt w:val="decimal"/>
+      <w:lvlText w:val="%1."/>
+      <w:lvlJc w:val="left"/>
+      <w:pPr>
+        <w:ind w:left="720" w:hanging="360"/>
+      </w:pPr>
+    </w:lvl>
+    <w:lvl w:ilvl="1" w:tplc="04090019">
+      <w:start w:val="1"/>
+      <w:numFmt w:val="lowerLetter"/>
+      <w:lvlText w:val="%2."/>
+      <w:lvlJc w:val="left"/>
+      <w:pPr>
+        <w:ind w:left="1440" w:hanging="360"/>
+      </w:pPr>
+    </w:lvl>
+    <w:lvl w:ilvl="2" w:tplc="0409001B" w:tentative="1">
+      <w:start w:val="1"/>
+      <w:numFmt w:val="lowerRoman"/>
+      <w:lvlText w:val="%3."/>
+      <w:lvlJc w:val="right"/>
+      <w:pPr>
+        <w:ind w:left="2160" w:hanging="180"/>
+      </w:pPr>
+    </w:lvl>
+    <w:lvl w:ilvl="3" w:tplc="0409000F" w:tentative="1">
+      <w:start w:val="1"/>
+      <w:numFmt w:val="decimal"/>
+      <w:lvlText w:val="%4."/>
+      <w:lvlJc w:val="left"/>
+      <w:pPr>
+        <w:ind w:left="2880" w:hanging="360"/>
+      </w:pPr>
+    </w:lvl>
+    <w:lvl w:ilvl="4" w:tplc="04090019" w:tentative="1">
+      <w:start w:val="1"/>
+      <w:numFmt w:val="lowerLetter"/>
+      <w:lvlText w:val="%5."/>
+      <w:lvlJc w:val="left"/>
+      <w:pPr>
+        <w:ind w:left="3600" w:hanging="360"/>
+      </w:pPr>
+    </w:lvl>
+    <w:lvl w:ilvl="5" w:tplc="0409001B" w:tentative="1">
+      <w:start w:val="1"/>
+      <w:numFmt w:val="lowerRoman"/>
+      <w:lvlText w:val="%6."/>
+      <w:lvlJc w:val="right"/>
+      <w:pPr>
+        <w:ind w:left="4320" w:hanging="180"/>
+      </w:pPr>
+    </w:lvl>
+    <w:lvl w:ilvl="6" w:tplc="0409000F" w:tentative="1">
+      <w:start w:val="1"/>
+      <w:numFmt w:val="decimal"/>
+      <w:lvlText w:val="%7."/>
+      <w:lvlJc w:val="left"/>
+      <w:pPr>
+        <w:ind w:left="5040" w:hanging="360"/>
+      </w:pPr>
+    </w:lvl>
+    <w:lvl w:ilvl="7" w:tplc="04090019" w:tentative="1">
+      <w:start w:val="1"/>
+      <w:numFmt w:val="lowerLetter"/>
+      <w:lvlText w:val="%8."/>
+      <w:lvlJc w:val="left"/>
+      <w:pPr>
+        <w:ind w:left="5760" w:hanging="360"/>
+      </w:pPr>
+    </w:lvl>
+    <w:lvl w:ilvl="8" w:tplc="0409001B" w:tentative="1">
+      <w:start w:val="1"/>
+      <w:numFmt w:val="lowerRoman"/>
+      <w:lvlText w:val="%9."/>
+      <w:lvlJc w:val="right"/>
+      <w:pPr>
+        <w:ind w:left="6480" w:hanging="180"/>
+      </w:pPr>
+    </w:lvl>
+  </w:abstractNum>
+  <w:abstractNum w:abstractNumId="2" w15:restartNumberingAfterBreak="0">
+    <w:nsid w:val="1CD55E26"/>
+    <w:multiLevelType w:val="hybridMultilevel"/>
+    <w:tmpl w:val="886AE21A"/>
+    <w:lvl w:ilvl="0" w:tplc="FA3A07A8">
+      <w:start w:val="1"/>
+      <w:numFmt w:val="bullet"/>
+      <w:lvlText w:val="-"/>
+      <w:lvlJc w:val="left"/>
+      <w:pPr>
+        <w:ind w:left="1080" w:hanging="360"/>
+      </w:pPr>
+      <w:rPr>
+        <w:rFonts w:ascii="Calibri" w:eastAsiaTheme="minorHAnsi" w:hAnsi="Calibri" w:cs="Calibri" w:hint="default"/>
+      </w:rPr>
+    </w:lvl>
+    <w:lvl w:ilvl="1" w:tplc="04090003">
+      <w:start w:val="1"/>
+      <w:numFmt w:val="bullet"/>
+      <w:lvlText w:val="o"/>
+      <w:lvlJc w:val="left"/>
+      <w:pPr>
+        <w:ind w:left="1800" w:hanging="360"/>
+      </w:pPr>
+      <w:rPr>
+        <w:rFonts w:ascii="Courier New" w:hAnsi="Courier New" w:cs="Courier New" w:hint="default"/>
+      </w:rPr>
+    </w:lvl>
+    <w:lvl w:ilvl="2" w:tplc="04090005" w:tentative="1">
+      <w:start w:val="1"/>
+      <w:numFmt w:val="bullet"/>
+      <w:lvlText w:val=""/>
+      <w:lvlJc w:val="left"/>
+      <w:pPr>
+        <w:ind w:left="2520" w:hanging="360"/>
+      </w:pPr>
+      <w:rPr>
+        <w:rFonts w:ascii="Wingdings" w:hAnsi="Wingdings" w:hint="default"/>
+      </w:rPr>
+    </w:lvl>
+    <w:lvl w:ilvl="3" w:tplc="04090001" w:tentative="1">
+      <w:start w:val="1"/>
+      <w:numFmt w:val="bullet"/>
+      <w:lvlText w:val=""/>
+      <w:lvlJc w:val="left"/>
+      <w:pPr>
+        <w:ind w:left="3240" w:hanging="360"/>
+      </w:pPr>
+      <w:rPr>
+        <w:rFonts w:ascii="Symbol" w:hAnsi="Symbol" w:hint="default"/>
+      </w:rPr>
+    </w:lvl>
+    <w:lvl w:ilvl="4" w:tplc="04090003" w:tentative="1">
+      <w:start w:val="1"/>
+      <w:numFmt w:val="bullet"/>
+      <w:lvlText w:val="o"/>
+      <w:lvlJc w:val="left"/>
+      <w:pPr>
+        <w:ind w:left="3960" w:hanging="360"/>
+      </w:pPr>
+      <w:rPr>
+        <w:rFonts w:ascii="Courier New" w:hAnsi="Courier New" w:cs="Courier New" w:hint="default"/>
+      </w:rPr>
+    </w:lvl>
+    <w:lvl w:ilvl="5" w:tplc="04090005" w:tentative="1">
+      <w:start w:val="1"/>
+      <w:numFmt w:val="bullet"/>
+      <w:lvlText w:val=""/>
+      <w:lvlJc w:val="left"/>
+      <w:pPr>
+        <w:ind w:left="4680" w:hanging="360"/>
+      </w:pPr>
+      <w:rPr>
+        <w:rFonts w:ascii="Wingdings" w:hAnsi="Wingdings" w:hint="default"/>
+      </w:rPr>
+    </w:lvl>
+    <w:lvl w:ilvl="6" w:tplc="04090001" w:tentative="1">
+      <w:start w:val="1"/>
+      <w:numFmt w:val="bullet"/>
+      <w:lvlText w:val=""/>
+      <w:lvlJc w:val="left"/>
+      <w:pPr>
+        <w:ind w:left="5400" w:hanging="360"/>
+      </w:pPr>
+      <w:rPr>
+        <w:rFonts w:ascii="Symbol" w:hAnsi="Symbol" w:hint="default"/>
+      </w:rPr>
+    </w:lvl>
+    <w:lvl w:ilvl="7" w:tplc="04090003" w:tentative="1">
+      <w:start w:val="1"/>
+      <w:numFmt w:val="bullet"/>
+      <w:lvlText w:val="o"/>
+      <w:lvlJc w:val="left"/>
+      <w:pPr>
+        <w:ind w:left="6120" w:hanging="360"/>
+      </w:pPr>
+      <w:rPr>
+        <w:rFonts w:ascii="Courier New" w:hAnsi="Courier New" w:cs="Courier New" w:hint="default"/>
+      </w:rPr>
+    </w:lvl>
+    <w:lvl w:ilvl="8" w:tplc="04090005" w:tentative="1">
+      <w:start w:val="1"/>
+      <w:numFmt w:val="bullet"/>
+      <w:lvlText w:val=""/>
+      <w:lvlJc w:val="left"/>
+      <w:pPr>
+        <w:ind w:left="6840" w:hanging="360"/>
+      </w:pPr>
+      <w:rPr>
+        <w:rFonts w:ascii="Wingdings" w:hAnsi="Wingdings" w:hint="default"/>
+      </w:rPr>
+    </w:lvl>
+  </w:abstractNum>
+  <w:abstractNum w:abstractNumId="3" w15:restartNumberingAfterBreak="0">
     <w:nsid w:val="1F1C2A87"/>
     <w:multiLevelType w:val="hybridMultilevel"/>
     <w:tmpl w:val="A066E2B6"/>
@@ -1226,7 +2815,182 @@
       </w:pPr>
     </w:lvl>
   </w:abstractNum>
-  <w:abstractNum w:abstractNumId="2" w15:restartNumberingAfterBreak="0">
+  <w:abstractNum w:abstractNumId="4" w15:restartNumberingAfterBreak="0">
+    <w:nsid w:val="201B5A74"/>
+    <w:multiLevelType w:val="hybridMultilevel"/>
+    <w:tmpl w:val="CEF04584"/>
+    <w:lvl w:ilvl="0" w:tplc="0409000F">
+      <w:start w:val="1"/>
+      <w:numFmt w:val="decimal"/>
+      <w:lvlText w:val="%1."/>
+      <w:lvlJc w:val="left"/>
+      <w:pPr>
+        <w:ind w:left="1440" w:hanging="360"/>
+      </w:pPr>
+    </w:lvl>
+    <w:lvl w:ilvl="1" w:tplc="04090019">
+      <w:start w:val="1"/>
+      <w:numFmt w:val="lowerLetter"/>
+      <w:lvlText w:val="%2."/>
+      <w:lvlJc w:val="left"/>
+      <w:pPr>
+        <w:ind w:left="2160" w:hanging="360"/>
+      </w:pPr>
+    </w:lvl>
+    <w:lvl w:ilvl="2" w:tplc="0409001B" w:tentative="1">
+      <w:start w:val="1"/>
+      <w:numFmt w:val="lowerRoman"/>
+      <w:lvlText w:val="%3."/>
+      <w:lvlJc w:val="right"/>
+      <w:pPr>
+        <w:ind w:left="2880" w:hanging="180"/>
+      </w:pPr>
+    </w:lvl>
+    <w:lvl w:ilvl="3" w:tplc="0409000F" w:tentative="1">
+      <w:start w:val="1"/>
+      <w:numFmt w:val="decimal"/>
+      <w:lvlText w:val="%4."/>
+      <w:lvlJc w:val="left"/>
+      <w:pPr>
+        <w:ind w:left="3600" w:hanging="360"/>
+      </w:pPr>
+    </w:lvl>
+    <w:lvl w:ilvl="4" w:tplc="04090019" w:tentative="1">
+      <w:start w:val="1"/>
+      <w:numFmt w:val="lowerLetter"/>
+      <w:lvlText w:val="%5."/>
+      <w:lvlJc w:val="left"/>
+      <w:pPr>
+        <w:ind w:left="4320" w:hanging="360"/>
+      </w:pPr>
+    </w:lvl>
+    <w:lvl w:ilvl="5" w:tplc="0409001B" w:tentative="1">
+      <w:start w:val="1"/>
+      <w:numFmt w:val="lowerRoman"/>
+      <w:lvlText w:val="%6."/>
+      <w:lvlJc w:val="right"/>
+      <w:pPr>
+        <w:ind w:left="5040" w:hanging="180"/>
+      </w:pPr>
+    </w:lvl>
+    <w:lvl w:ilvl="6" w:tplc="0409000F" w:tentative="1">
+      <w:start w:val="1"/>
+      <w:numFmt w:val="decimal"/>
+      <w:lvlText w:val="%7."/>
+      <w:lvlJc w:val="left"/>
+      <w:pPr>
+        <w:ind w:left="5760" w:hanging="360"/>
+      </w:pPr>
+    </w:lvl>
+    <w:lvl w:ilvl="7" w:tplc="04090019" w:tentative="1">
+      <w:start w:val="1"/>
+      <w:numFmt w:val="lowerLetter"/>
+      <w:lvlText w:val="%8."/>
+      <w:lvlJc w:val="left"/>
+      <w:pPr>
+        <w:ind w:left="6480" w:hanging="360"/>
+      </w:pPr>
+    </w:lvl>
+    <w:lvl w:ilvl="8" w:tplc="0409001B" w:tentative="1">
+      <w:start w:val="1"/>
+      <w:numFmt w:val="lowerRoman"/>
+      <w:lvlText w:val="%9."/>
+      <w:lvlJc w:val="right"/>
+      <w:pPr>
+        <w:ind w:left="7200" w:hanging="180"/>
+      </w:pPr>
+    </w:lvl>
+  </w:abstractNum>
+  <w:abstractNum w:abstractNumId="5" w15:restartNumberingAfterBreak="0">
+    <w:nsid w:val="286D1860"/>
+    <w:multiLevelType w:val="hybridMultilevel"/>
+    <w:tmpl w:val="85081144"/>
+    <w:lvl w:ilvl="0" w:tplc="18061BBC">
+      <w:start w:val="1"/>
+      <w:numFmt w:val="decimal"/>
+      <w:lvlText w:val="%1."/>
+      <w:lvlJc w:val="left"/>
+      <w:pPr>
+        <w:ind w:left="720" w:hanging="360"/>
+      </w:pPr>
+      <w:rPr>
+        <w:rFonts w:hint="default"/>
+      </w:rPr>
+    </w:lvl>
+    <w:lvl w:ilvl="1" w:tplc="04090019">
+      <w:start w:val="1"/>
+      <w:numFmt w:val="lowerLetter"/>
+      <w:lvlText w:val="%2."/>
+      <w:lvlJc w:val="left"/>
+      <w:pPr>
+        <w:ind w:left="1440" w:hanging="360"/>
+      </w:pPr>
+    </w:lvl>
+    <w:lvl w:ilvl="2" w:tplc="0409001B" w:tentative="1">
+      <w:start w:val="1"/>
+      <w:numFmt w:val="lowerRoman"/>
+      <w:lvlText w:val="%3."/>
+      <w:lvlJc w:val="right"/>
+      <w:pPr>
+        <w:ind w:left="2160" w:hanging="180"/>
+      </w:pPr>
+    </w:lvl>
+    <w:lvl w:ilvl="3" w:tplc="0409000F" w:tentative="1">
+      <w:start w:val="1"/>
+      <w:numFmt w:val="decimal"/>
+      <w:lvlText w:val="%4."/>
+      <w:lvlJc w:val="left"/>
+      <w:pPr>
+        <w:ind w:left="2880" w:hanging="360"/>
+      </w:pPr>
+    </w:lvl>
+    <w:lvl w:ilvl="4" w:tplc="04090019" w:tentative="1">
+      <w:start w:val="1"/>
+      <w:numFmt w:val="lowerLetter"/>
+      <w:lvlText w:val="%5."/>
+      <w:lvlJc w:val="left"/>
+      <w:pPr>
+        <w:ind w:left="3600" w:hanging="360"/>
+      </w:pPr>
+    </w:lvl>
+    <w:lvl w:ilvl="5" w:tplc="0409001B" w:tentative="1">
+      <w:start w:val="1"/>
+      <w:numFmt w:val="lowerRoman"/>
+      <w:lvlText w:val="%6."/>
+      <w:lvlJc w:val="right"/>
+      <w:pPr>
+        <w:ind w:left="4320" w:hanging="180"/>
+      </w:pPr>
+    </w:lvl>
+    <w:lvl w:ilvl="6" w:tplc="0409000F" w:tentative="1">
+      <w:start w:val="1"/>
+      <w:numFmt w:val="decimal"/>
+      <w:lvlText w:val="%7."/>
+      <w:lvlJc w:val="left"/>
+      <w:pPr>
+        <w:ind w:left="5040" w:hanging="360"/>
+      </w:pPr>
+    </w:lvl>
+    <w:lvl w:ilvl="7" w:tplc="04090019" w:tentative="1">
+      <w:start w:val="1"/>
+      <w:numFmt w:val="lowerLetter"/>
+      <w:lvlText w:val="%8."/>
+      <w:lvlJc w:val="left"/>
+      <w:pPr>
+        <w:ind w:left="5760" w:hanging="360"/>
+      </w:pPr>
+    </w:lvl>
+    <w:lvl w:ilvl="8" w:tplc="0409001B" w:tentative="1">
+      <w:start w:val="1"/>
+      <w:numFmt w:val="lowerRoman"/>
+      <w:lvlText w:val="%9."/>
+      <w:lvlJc w:val="right"/>
+      <w:pPr>
+        <w:ind w:left="6480" w:hanging="180"/>
+      </w:pPr>
+    </w:lvl>
+  </w:abstractNum>
+  <w:abstractNum w:abstractNumId="6" w15:restartNumberingAfterBreak="0">
     <w:nsid w:val="35762983"/>
     <w:multiLevelType w:val="hybridMultilevel"/>
     <w:tmpl w:val="9216CB08"/>
@@ -1339,7 +3103,7 @@
       </w:rPr>
     </w:lvl>
   </w:abstractNum>
-  <w:abstractNum w:abstractNumId="3" w15:restartNumberingAfterBreak="0">
+  <w:abstractNum w:abstractNumId="7" w15:restartNumberingAfterBreak="0">
     <w:nsid w:val="529972A8"/>
     <w:multiLevelType w:val="multilevel"/>
     <w:tmpl w:val="07300BDE"/>
@@ -1453,7 +3217,7 @@
       </w:rPr>
     </w:lvl>
   </w:abstractNum>
-  <w:abstractNum w:abstractNumId="4" w15:restartNumberingAfterBreak="0">
+  <w:abstractNum w:abstractNumId="8" w15:restartNumberingAfterBreak="0">
     <w:nsid w:val="5784194F"/>
     <w:multiLevelType w:val="hybridMultilevel"/>
     <w:tmpl w:val="413E4356"/>
@@ -1539,7 +3303,7 @@
       </w:pPr>
     </w:lvl>
   </w:abstractNum>
-  <w:abstractNum w:abstractNumId="5" w15:restartNumberingAfterBreak="0">
+  <w:abstractNum w:abstractNumId="9" w15:restartNumberingAfterBreak="0">
     <w:nsid w:val="57A767C3"/>
     <w:multiLevelType w:val="multilevel"/>
     <w:tmpl w:val="A8F697D0"/>
@@ -1654,7 +3418,233 @@
       </w:rPr>
     </w:lvl>
   </w:abstractNum>
-  <w:abstractNum w:abstractNumId="6" w15:restartNumberingAfterBreak="0">
+  <w:abstractNum w:abstractNumId="10" w15:restartNumberingAfterBreak="0">
+    <w:nsid w:val="611B13DD"/>
+    <w:multiLevelType w:val="hybridMultilevel"/>
+    <w:tmpl w:val="5CE42AA4"/>
+    <w:lvl w:ilvl="0" w:tplc="FA3A07A8">
+      <w:start w:val="1"/>
+      <w:numFmt w:val="bullet"/>
+      <w:lvlText w:val="-"/>
+      <w:lvlJc w:val="left"/>
+      <w:pPr>
+        <w:ind w:left="1080" w:hanging="360"/>
+      </w:pPr>
+      <w:rPr>
+        <w:rFonts w:ascii="Calibri" w:eastAsiaTheme="minorHAnsi" w:hAnsi="Calibri" w:cs="Calibri" w:hint="default"/>
+      </w:rPr>
+    </w:lvl>
+    <w:lvl w:ilvl="1" w:tplc="04090003">
+      <w:start w:val="1"/>
+      <w:numFmt w:val="bullet"/>
+      <w:lvlText w:val="o"/>
+      <w:lvlJc w:val="left"/>
+      <w:pPr>
+        <w:ind w:left="1440" w:hanging="360"/>
+      </w:pPr>
+      <w:rPr>
+        <w:rFonts w:ascii="Courier New" w:hAnsi="Courier New" w:cs="Courier New" w:hint="default"/>
+      </w:rPr>
+    </w:lvl>
+    <w:lvl w:ilvl="2" w:tplc="04090005" w:tentative="1">
+      <w:start w:val="1"/>
+      <w:numFmt w:val="bullet"/>
+      <w:lvlText w:val=""/>
+      <w:lvlJc w:val="left"/>
+      <w:pPr>
+        <w:ind w:left="2160" w:hanging="360"/>
+      </w:pPr>
+      <w:rPr>
+        <w:rFonts w:ascii="Wingdings" w:hAnsi="Wingdings" w:hint="default"/>
+      </w:rPr>
+    </w:lvl>
+    <w:lvl w:ilvl="3" w:tplc="04090001" w:tentative="1">
+      <w:start w:val="1"/>
+      <w:numFmt w:val="bullet"/>
+      <w:lvlText w:val=""/>
+      <w:lvlJc w:val="left"/>
+      <w:pPr>
+        <w:ind w:left="2880" w:hanging="360"/>
+      </w:pPr>
+      <w:rPr>
+        <w:rFonts w:ascii="Symbol" w:hAnsi="Symbol" w:hint="default"/>
+      </w:rPr>
+    </w:lvl>
+    <w:lvl w:ilvl="4" w:tplc="04090003" w:tentative="1">
+      <w:start w:val="1"/>
+      <w:numFmt w:val="bullet"/>
+      <w:lvlText w:val="o"/>
+      <w:lvlJc w:val="left"/>
+      <w:pPr>
+        <w:ind w:left="3600" w:hanging="360"/>
+      </w:pPr>
+      <w:rPr>
+        <w:rFonts w:ascii="Courier New" w:hAnsi="Courier New" w:cs="Courier New" w:hint="default"/>
+      </w:rPr>
+    </w:lvl>
+    <w:lvl w:ilvl="5" w:tplc="04090005" w:tentative="1">
+      <w:start w:val="1"/>
+      <w:numFmt w:val="bullet"/>
+      <w:lvlText w:val=""/>
+      <w:lvlJc w:val="left"/>
+      <w:pPr>
+        <w:ind w:left="4320" w:hanging="360"/>
+      </w:pPr>
+      <w:rPr>
+        <w:rFonts w:ascii="Wingdings" w:hAnsi="Wingdings" w:hint="default"/>
+      </w:rPr>
+    </w:lvl>
+    <w:lvl w:ilvl="6" w:tplc="04090001" w:tentative="1">
+      <w:start w:val="1"/>
+      <w:numFmt w:val="bullet"/>
+      <w:lvlText w:val=""/>
+      <w:lvlJc w:val="left"/>
+      <w:pPr>
+        <w:ind w:left="5040" w:hanging="360"/>
+      </w:pPr>
+      <w:rPr>
+        <w:rFonts w:ascii="Symbol" w:hAnsi="Symbol" w:hint="default"/>
+      </w:rPr>
+    </w:lvl>
+    <w:lvl w:ilvl="7" w:tplc="04090003" w:tentative="1">
+      <w:start w:val="1"/>
+      <w:numFmt w:val="bullet"/>
+      <w:lvlText w:val="o"/>
+      <w:lvlJc w:val="left"/>
+      <w:pPr>
+        <w:ind w:left="5760" w:hanging="360"/>
+      </w:pPr>
+      <w:rPr>
+        <w:rFonts w:ascii="Courier New" w:hAnsi="Courier New" w:cs="Courier New" w:hint="default"/>
+      </w:rPr>
+    </w:lvl>
+    <w:lvl w:ilvl="8" w:tplc="04090005" w:tentative="1">
+      <w:start w:val="1"/>
+      <w:numFmt w:val="bullet"/>
+      <w:lvlText w:val=""/>
+      <w:lvlJc w:val="left"/>
+      <w:pPr>
+        <w:ind w:left="6480" w:hanging="360"/>
+      </w:pPr>
+      <w:rPr>
+        <w:rFonts w:ascii="Wingdings" w:hAnsi="Wingdings" w:hint="default"/>
+      </w:rPr>
+    </w:lvl>
+  </w:abstractNum>
+  <w:abstractNum w:abstractNumId="11" w15:restartNumberingAfterBreak="0">
+    <w:nsid w:val="6BB37FD3"/>
+    <w:multiLevelType w:val="hybridMultilevel"/>
+    <w:tmpl w:val="2BE686C8"/>
+    <w:lvl w:ilvl="0" w:tplc="FA3A07A8">
+      <w:start w:val="1"/>
+      <w:numFmt w:val="bullet"/>
+      <w:lvlText w:val="-"/>
+      <w:lvlJc w:val="left"/>
+      <w:pPr>
+        <w:ind w:left="1080" w:hanging="360"/>
+      </w:pPr>
+      <w:rPr>
+        <w:rFonts w:ascii="Calibri" w:eastAsiaTheme="minorHAnsi" w:hAnsi="Calibri" w:cs="Calibri" w:hint="default"/>
+      </w:rPr>
+    </w:lvl>
+    <w:lvl w:ilvl="1" w:tplc="04090003" w:tentative="1">
+      <w:start w:val="1"/>
+      <w:numFmt w:val="bullet"/>
+      <w:lvlText w:val="o"/>
+      <w:lvlJc w:val="left"/>
+      <w:pPr>
+        <w:ind w:left="1440" w:hanging="360"/>
+      </w:pPr>
+      <w:rPr>
+        <w:rFonts w:ascii="Courier New" w:hAnsi="Courier New" w:cs="Courier New" w:hint="default"/>
+      </w:rPr>
+    </w:lvl>
+    <w:lvl w:ilvl="2" w:tplc="04090005" w:tentative="1">
+      <w:start w:val="1"/>
+      <w:numFmt w:val="bullet"/>
+      <w:lvlText w:val=""/>
+      <w:lvlJc w:val="left"/>
+      <w:pPr>
+        <w:ind w:left="2160" w:hanging="360"/>
+      </w:pPr>
+      <w:rPr>
+        <w:rFonts w:ascii="Wingdings" w:hAnsi="Wingdings" w:hint="default"/>
+      </w:rPr>
+    </w:lvl>
+    <w:lvl w:ilvl="3" w:tplc="04090001" w:tentative="1">
+      <w:start w:val="1"/>
+      <w:numFmt w:val="bullet"/>
+      <w:lvlText w:val=""/>
+      <w:lvlJc w:val="left"/>
+      <w:pPr>
+        <w:ind w:left="2880" w:hanging="360"/>
+      </w:pPr>
+      <w:rPr>
+        <w:rFonts w:ascii="Symbol" w:hAnsi="Symbol" w:hint="default"/>
+      </w:rPr>
+    </w:lvl>
+    <w:lvl w:ilvl="4" w:tplc="04090003" w:tentative="1">
+      <w:start w:val="1"/>
+      <w:numFmt w:val="bullet"/>
+      <w:lvlText w:val="o"/>
+      <w:lvlJc w:val="left"/>
+      <w:pPr>
+        <w:ind w:left="3600" w:hanging="360"/>
+      </w:pPr>
+      <w:rPr>
+        <w:rFonts w:ascii="Courier New" w:hAnsi="Courier New" w:cs="Courier New" w:hint="default"/>
+      </w:rPr>
+    </w:lvl>
+    <w:lvl w:ilvl="5" w:tplc="04090005" w:tentative="1">
+      <w:start w:val="1"/>
+      <w:numFmt w:val="bullet"/>
+      <w:lvlText w:val=""/>
+      <w:lvlJc w:val="left"/>
+      <w:pPr>
+        <w:ind w:left="4320" w:hanging="360"/>
+      </w:pPr>
+      <w:rPr>
+        <w:rFonts w:ascii="Wingdings" w:hAnsi="Wingdings" w:hint="default"/>
+      </w:rPr>
+    </w:lvl>
+    <w:lvl w:ilvl="6" w:tplc="04090001" w:tentative="1">
+      <w:start w:val="1"/>
+      <w:numFmt w:val="bullet"/>
+      <w:lvlText w:val=""/>
+      <w:lvlJc w:val="left"/>
+      <w:pPr>
+        <w:ind w:left="5040" w:hanging="360"/>
+      </w:pPr>
+      <w:rPr>
+        <w:rFonts w:ascii="Symbol" w:hAnsi="Symbol" w:hint="default"/>
+      </w:rPr>
+    </w:lvl>
+    <w:lvl w:ilvl="7" w:tplc="04090003" w:tentative="1">
+      <w:start w:val="1"/>
+      <w:numFmt w:val="bullet"/>
+      <w:lvlText w:val="o"/>
+      <w:lvlJc w:val="left"/>
+      <w:pPr>
+        <w:ind w:left="5760" w:hanging="360"/>
+      </w:pPr>
+      <w:rPr>
+        <w:rFonts w:ascii="Courier New" w:hAnsi="Courier New" w:cs="Courier New" w:hint="default"/>
+      </w:rPr>
+    </w:lvl>
+    <w:lvl w:ilvl="8" w:tplc="04090005" w:tentative="1">
+      <w:start w:val="1"/>
+      <w:numFmt w:val="bullet"/>
+      <w:lvlText w:val=""/>
+      <w:lvlJc w:val="left"/>
+      <w:pPr>
+        <w:ind w:left="6480" w:hanging="360"/>
+      </w:pPr>
+      <w:rPr>
+        <w:rFonts w:ascii="Wingdings" w:hAnsi="Wingdings" w:hint="default"/>
+      </w:rPr>
+    </w:lvl>
+  </w:abstractNum>
+  <w:abstractNum w:abstractNumId="12" w15:restartNumberingAfterBreak="0">
     <w:nsid w:val="71AE008E"/>
     <w:multiLevelType w:val="hybridMultilevel"/>
     <w:tmpl w:val="EA80C426"/>
@@ -1767,7 +3757,7 @@
       </w:rPr>
     </w:lvl>
   </w:abstractNum>
-  <w:abstractNum w:abstractNumId="7" w15:restartNumberingAfterBreak="0">
+  <w:abstractNum w:abstractNumId="13" w15:restartNumberingAfterBreak="0">
     <w:nsid w:val="7F2A454D"/>
     <w:multiLevelType w:val="hybridMultilevel"/>
     <w:tmpl w:val="168C3A2A"/>
@@ -1857,28 +3847,46 @@
     </w:lvl>
   </w:abstractNum>
   <w:num w:numId="1">
-    <w:abstractNumId w:val="5"/>
+    <w:abstractNumId w:val="9"/>
   </w:num>
   <w:num w:numId="2">
+    <w:abstractNumId w:val="7"/>
+  </w:num>
+  <w:num w:numId="3">
+    <w:abstractNumId w:val="12"/>
+  </w:num>
+  <w:num w:numId="4">
     <w:abstractNumId w:val="3"/>
   </w:num>
-  <w:num w:numId="3">
+  <w:num w:numId="5">
     <w:abstractNumId w:val="6"/>
-  </w:num>
-  <w:num w:numId="4">
-    <w:abstractNumId w:val="1"/>
-  </w:num>
-  <w:num w:numId="5">
-    <w:abstractNumId w:val="2"/>
   </w:num>
   <w:num w:numId="6">
     <w:abstractNumId w:val="0"/>
   </w:num>
   <w:num w:numId="7">
+    <w:abstractNumId w:val="8"/>
+  </w:num>
+  <w:num w:numId="8">
+    <w:abstractNumId w:val="13"/>
+  </w:num>
+  <w:num w:numId="9">
+    <w:abstractNumId w:val="2"/>
+  </w:num>
+  <w:num w:numId="10">
     <w:abstractNumId w:val="4"/>
   </w:num>
-  <w:num w:numId="8">
-    <w:abstractNumId w:val="7"/>
+  <w:num w:numId="11">
+    <w:abstractNumId w:val="1"/>
+  </w:num>
+  <w:num w:numId="12">
+    <w:abstractNumId w:val="5"/>
+  </w:num>
+  <w:num w:numId="13">
+    <w:abstractNumId w:val="10"/>
+  </w:num>
+  <w:num w:numId="14">
+    <w:abstractNumId w:val="11"/>
   </w:num>
 </w:numbering>
 </file>
@@ -2276,6 +4284,7 @@
   <w:style w:type="paragraph" w:default="1" w:styleId="a">
     <w:name w:val="Normal"/>
     <w:qFormat/>
+    <w:rsid w:val="004413BA"/>
   </w:style>
   <w:style w:type="character" w:default="1" w:styleId="a0">
     <w:name w:val="Default Paragraph Font"/>

</xml_diff>